<commit_message>
added cue ball respawning, began writing docstrings for my functions
</commit_message>
<xml_diff>
--- a/(use this one) Computer Science Programming Project.docx
+++ b/(use this one) Computer Science Programming Project.docx
@@ -18886,6 +18886,28 @@
     </w:p>
     <w:p>
       <w:pPr>
+        <w:pStyle w:val="Notes"/>
+      </w:pPr>
+      <w:r>
+        <w:t xml:space="preserve">[mention use of polymorphism </w:t>
+      </w:r>
+      <w:r>
+        <w:t>when iterating through poolBalls</w:t>
+      </w:r>
+      <w:r>
+        <w:t>]</w:t>
+      </w:r>
+    </w:p>
+    <w:p>
+      <w:pPr>
+        <w:pStyle w:val="Notes"/>
+      </w:pPr>
+      <w:r>
+        <w:t>[credit monogame docs for descriptions of Initialize(), draw(), etc]</w:t>
+      </w:r>
+    </w:p>
+    <w:p>
+      <w:pPr>
         <w:pStyle w:val="Heading2"/>
         <w:rPr>
           <w:color w:val="0070C0"/>
@@ -18948,10 +18970,7 @@
         <w:t xml:space="preserve"> where most of the boilerplate logic of the game should be</w:t>
       </w:r>
       <w:r>
-        <w:t xml:space="preserve"> and a</w:t>
-      </w:r>
-      <w:r>
-        <w:t xml:space="preserve"> Program.cs file to create an instance of Game1 and run it</w:t>
+        <w:t xml:space="preserve"> and a Program.cs file to create an instance of Game1 and run it</w:t>
       </w:r>
       <w:r>
         <w:t xml:space="preserve">. </w:t>
@@ -19062,37 +19081,19 @@
         <w:rPr>
           <w:color w:val="0070C0"/>
         </w:rPr>
-        <w:t>Some</w:t>
-      </w:r>
-      <w:r>
-        <w:rPr>
-          <w:color w:val="0070C0"/>
-        </w:rPr>
-        <w:t xml:space="preserve"> rendered Sprite</w:t>
-      </w:r>
-      <w:r>
-        <w:rPr>
-          <w:color w:val="0070C0"/>
-        </w:rPr>
-        <w:t>s</w:t>
-      </w:r>
-      <w:r>
-        <w:rPr>
-          <w:color w:val="0070C0"/>
-        </w:rPr>
-        <w:t xml:space="preserve"> need</w:t>
-      </w:r>
-      <w:r>
-        <w:rPr>
-          <w:color w:val="0070C0"/>
-        </w:rPr>
-        <w:t xml:space="preserve"> their </w:t>
-      </w:r>
-      <w:r>
-        <w:rPr>
-          <w:color w:val="0070C0"/>
-        </w:rPr>
-        <w:t>own Sprite.</w:t>
+        <w:t xml:space="preserve">Some rendered Sprites need their own Sprite.Update method so that Game1.Update can call them </w:t>
+      </w:r>
+      <w:r>
+        <w:rPr>
+          <w:color w:val="0070C0"/>
+        </w:rPr>
+        <w:t>each game loop so that all objects are successfully updated</w:t>
+      </w:r>
+      <w:r>
+        <w:rPr>
+          <w:color w:val="0070C0"/>
+        </w:rPr>
+        <w:t>. Sprite.</w:t>
       </w:r>
       <w:r>
         <w:rPr>
@@ -19104,7 +19105,25 @@
         <w:rPr>
           <w:color w:val="0070C0"/>
         </w:rPr>
-        <w:t xml:space="preserve"> method so that Game1.</w:t>
+        <w:t xml:space="preserve"> </w:t>
+      </w:r>
+      <w:r>
+        <w:rPr>
+          <w:color w:val="0070C0"/>
+        </w:rPr>
+        <w:t xml:space="preserve">in turn houses the update logic for </w:t>
+      </w:r>
+      <w:r>
+        <w:rPr>
+          <w:color w:val="0070C0"/>
+        </w:rPr>
+        <w:t>its Sprite for ease of use</w:t>
+      </w:r>
+      <w:r>
+        <w:rPr>
+          <w:color w:val="0070C0"/>
+        </w:rPr>
+        <w:t>. A Game1.</w:t>
       </w:r>
       <w:r>
         <w:rPr>
@@ -19116,60 +19135,6 @@
         <w:rPr>
           <w:color w:val="0070C0"/>
         </w:rPr>
-        <w:t xml:space="preserve"> can call them </w:t>
-      </w:r>
-      <w:r>
-        <w:rPr>
-          <w:color w:val="0070C0"/>
-        </w:rPr>
-        <w:t>each game loop so that all objects are successfully updated</w:t>
-      </w:r>
-      <w:r>
-        <w:rPr>
-          <w:color w:val="0070C0"/>
-        </w:rPr>
-        <w:t>. Sprite.</w:t>
-      </w:r>
-      <w:r>
-        <w:rPr>
-          <w:color w:val="0070C0"/>
-        </w:rPr>
-        <w:t>Update</w:t>
-      </w:r>
-      <w:r>
-        <w:rPr>
-          <w:color w:val="0070C0"/>
-        </w:rPr>
-        <w:t xml:space="preserve"> </w:t>
-      </w:r>
-      <w:r>
-        <w:rPr>
-          <w:color w:val="0070C0"/>
-        </w:rPr>
-        <w:t xml:space="preserve">in turn houses the update logic for </w:t>
-      </w:r>
-      <w:r>
-        <w:rPr>
-          <w:color w:val="0070C0"/>
-        </w:rPr>
-        <w:t>its Sprite for ease of use</w:t>
-      </w:r>
-      <w:r>
-        <w:rPr>
-          <w:color w:val="0070C0"/>
-        </w:rPr>
-        <w:t>. A Game1.</w:t>
-      </w:r>
-      <w:r>
-        <w:rPr>
-          <w:color w:val="0070C0"/>
-        </w:rPr>
-        <w:t>Update</w:t>
-      </w:r>
-      <w:r>
-        <w:rPr>
-          <w:color w:val="0070C0"/>
-        </w:rPr>
         <w:t xml:space="preserve"> method might look something like this:</w:t>
       </w:r>
     </w:p>
@@ -19195,15 +19160,7 @@
       </w:pPr>
       <w:r>
         <w:tab/>
-      </w:r>
-      <w:r>
-        <w:t xml:space="preserve">Base.Update(gameTime); // calling Game’s </w:t>
-      </w:r>
-      <w:r>
-        <w:t>Update</w:t>
-      </w:r>
-      <w:r>
-        <w:t xml:space="preserve"> method</w:t>
+        <w:t>Base.Update(gameTime); // calling Game’s Update method</w:t>
       </w:r>
     </w:p>
     <w:p>
@@ -19253,13 +19210,7 @@
         <w:tab/>
       </w:r>
       <w:r>
-        <w:t>ExampleMethod1(</w:t>
-      </w:r>
-      <w:r>
-        <w:t>exampleNum</w:t>
-      </w:r>
-      <w:r>
-        <w:t>ber);</w:t>
+        <w:t>ExampleMethod1(exampleNumber);</w:t>
       </w:r>
     </w:p>
     <w:p>
@@ -19268,15 +19219,7 @@
       </w:pPr>
       <w:r>
         <w:tab/>
-      </w:r>
-      <w:r>
-        <w:t>ExampleMethod</w:t>
-      </w:r>
-      <w:r>
-        <w:t>2</w:t>
-      </w:r>
-      <w:r>
-        <w:t>(exampleWord);</w:t>
+        <w:t>ExampleMethod2(exampleWord);</w:t>
       </w:r>
     </w:p>
     <w:p>
@@ -19518,10 +19461,7 @@
         <w:ind w:firstLine="720"/>
       </w:pPr>
       <w:r>
-        <w:t>_</w:t>
-      </w:r>
-      <w:r>
-        <w:t>spriteBatch.Begin();</w:t>
+        <w:t>_spriteBatch.Begin();</w:t>
       </w:r>
     </w:p>
     <w:p>
@@ -19538,22 +19478,13 @@
         <w:ind w:firstLine="720"/>
       </w:pPr>
       <w:r>
-        <w:t>example</w:t>
-      </w:r>
-      <w:r>
-        <w:t>Sprite</w:t>
+        <w:t>exampleSprite</w:t>
       </w:r>
       <w:r>
         <w:t>1</w:t>
       </w:r>
       <w:r>
-        <w:t>.Draw(</w:t>
-      </w:r>
-      <w:r>
-        <w:t>_</w:t>
-      </w:r>
-      <w:r>
-        <w:t>spriteBatch);</w:t>
+        <w:t>.Draw(_spriteBatch);</w:t>
       </w:r>
     </w:p>
     <w:p>
@@ -20062,7 +19993,6 @@
         <w:pStyle w:val="Code"/>
       </w:pPr>
       <w:r>
-        <w:lastRenderedPageBreak/>
         <w:t>{</w:t>
       </w:r>
     </w:p>
@@ -20177,13 +20107,7 @@
         <w:pStyle w:val="FirstDraft"/>
       </w:pPr>
       <w:r>
-        <w:t xml:space="preserve">Most of the parameters in the </w:t>
-      </w:r>
-      <w:r>
-        <w:t>spriteBatch.Draw</w:t>
-      </w:r>
-      <w:r>
-        <w:t xml:space="preserve"> method </w:t>
+        <w:t xml:space="preserve">Most of the parameters in the spriteBatch.Draw method </w:t>
       </w:r>
       <w:r>
         <w:t>don’t alter anything</w:t>
@@ -20293,13 +20217,7 @@
         <w:rPr>
           <w:rStyle w:val="CodeChar"/>
         </w:rPr>
-        <w:t>Type = ObjectType</w:t>
-      </w:r>
-      <w:r>
-        <w:rPr>
-          <w:rStyle w:val="CodeChar"/>
-        </w:rPr>
-        <w:t>.Circle</w:t>
+        <w:t>Type = ObjectType.Circle</w:t>
       </w:r>
       <w:r>
         <w:t xml:space="preserve"> to </w:t>
@@ -20308,10 +20226,7 @@
         <w:t>set the attribute during construction)</w:t>
       </w:r>
       <w:r>
-        <w:t xml:space="preserve">. </w:t>
-      </w:r>
-      <w:r>
-        <w:t>Later, however, I realised that there was no rectangles that could be collided with in my game since the cushions were better modelled as individual trapeziums, so I removed the Rectangle ObjectType.</w:t>
+        <w:t>. Later, however, I realised that there was no rectangles that could be collided with in my game since the cushions were better modelled as individual trapeziums, so I removed the Rectangle ObjectType.</w:t>
       </w:r>
     </w:p>
     <w:p>
@@ -20379,10 +20294,10 @@
             <v:path o:extrusionok="f" gradientshapeok="t" o:connecttype="rect"/>
             <o:lock v:ext="edit" aspectratio="t"/>
           </v:shapetype>
-          <v:shape id="_x0000_i1027" type="#_x0000_t75" style="width:451.5pt;height:678pt" o:ole="">
+          <v:shape id="_x0000_i1025" type="#_x0000_t75" style="width:451pt;height:677.9pt" o:ole="">
             <v:imagedata r:id="rId21" o:title=""/>
           </v:shape>
-          <o:OLEObject Type="Embed" ProgID="Word.OpenDocumentText.12" ShapeID="_x0000_i1027" DrawAspect="Content" ObjectID="_1794914208" r:id="rId22"/>
+          <o:OLEObject Type="Embed" ProgID="Word.OpenDocumentText.12" ShapeID="_x0000_i1025" DrawAspect="Content" ObjectID="_1795509345" r:id="rId22"/>
         </w:object>
       </w:r>
     </w:p>
@@ -21185,11 +21100,7 @@
         <w:t xml:space="preserve">the two balls collide like </w:t>
       </w:r>
       <w:r>
-        <w:t xml:space="preserve">below, I could calculate a </w:t>
-      </w:r>
-      <w:r>
-        <w:lastRenderedPageBreak/>
-        <w:t xml:space="preserve">multiple of </w:t>
+        <w:t xml:space="preserve">below, I could calculate a multiple of </w:t>
       </w:r>
       <w:r>
         <w:t xml:space="preserve">ball 2’s velocity by calculating the distance between the two centres. Ball 2’s is </w:t>
@@ -24850,6 +24761,7 @@
   <w:style w:type="character" w:default="1" w:styleId="DefaultParagraphFont">
     <w:name w:val="Default Paragraph Font"/>
     <w:uiPriority w:val="1"/>
+    <w:semiHidden/>
     <w:unhideWhenUsed/>
   </w:style>
   <w:style w:type="table" w:default="1" w:styleId="TableNormal">
@@ -25878,7 +25790,7 @@
     <w:charset w:val="00"/>
     <w:family w:val="modern"/>
     <w:pitch w:val="fixed"/>
-    <w:sig w:usb0="A1002AFF" w:usb1="C200F9FB" w:usb2="00040020" w:usb3="00000000" w:csb0="000001FF" w:csb1="00000000"/>
+    <w:sig w:usb0="A10002FF" w:usb1="4000F9FB" w:usb2="00040000" w:usb3="00000000" w:csb0="0000019F" w:csb1="00000000"/>
   </w:font>
   <w:font w:name="Cambria Math">
     <w:panose1 w:val="02040503050406030204"/>
@@ -25921,6 +25833,7 @@
   <w:rsids>
     <w:rsidRoot w:val="009E724D"/>
     <w:rsid w:val="00315279"/>
+    <w:rsid w:val="00714723"/>
     <w:rsid w:val="00791B5D"/>
     <w:rsid w:val="009E3087"/>
     <w:rsid w:val="009E724D"/>

</xml_diff>

<commit_message>
improved friction, removed collideobject
</commit_message>
<xml_diff>
--- a/(use this one) Computer Science Programming Project.docx
+++ b/(use this one) Computer Science Programming Project.docx
@@ -8017,7 +8017,15 @@
               <w:t xml:space="preserve">feature isn’t a requirement from stakeholders, it could still make it </w:t>
             </w:r>
             <w:r>
-              <w:t>nicer for smaller/one-person groups so that they can play with more ‘players’.</w:t>
+              <w:t>nicer for smaller/one-person groups so that they can play with more ‘</w:t>
+            </w:r>
+            <w:proofErr w:type="gramStart"/>
+            <w:r>
+              <w:t>players’</w:t>
+            </w:r>
+            <w:proofErr w:type="gramEnd"/>
+            <w:r>
+              <w:t>.</w:t>
             </w:r>
           </w:p>
         </w:tc>
@@ -8434,18 +8442,20 @@
           <w:color w:val="0070C0"/>
         </w:rPr>
       </w:pPr>
-      <w:bookmarkStart w:id="32" w:name="_Toc169167528"/>
-      <w:bookmarkStart w:id="33" w:name="_Toc179443475"/>
-      <w:bookmarkStart w:id="34" w:name="_Toc179444797"/>
+      <w:bookmarkStart w:id="32" w:name="_Design_of_the"/>
+      <w:bookmarkStart w:id="33" w:name="_Toc169167528"/>
+      <w:bookmarkStart w:id="34" w:name="_Toc179443475"/>
+      <w:bookmarkStart w:id="35" w:name="_Toc179444797"/>
+      <w:bookmarkEnd w:id="32"/>
       <w:r>
         <w:rPr>
           <w:color w:val="0070C0"/>
         </w:rPr>
         <w:t>Design of the solution</w:t>
       </w:r>
-      <w:bookmarkEnd w:id="32"/>
       <w:bookmarkEnd w:id="33"/>
       <w:bookmarkEnd w:id="34"/>
+      <w:bookmarkEnd w:id="35"/>
     </w:p>
     <w:p>
       <w:pPr>
@@ -8780,9 +8790,11 @@
       <w:r>
         <w:t xml:space="preserve">the </w:t>
       </w:r>
+      <w:proofErr w:type="gramStart"/>
       <w:r>
         <w:t>striped and solid coloured</w:t>
       </w:r>
+      <w:proofErr w:type="gramEnd"/>
       <w:r>
         <w:t xml:space="preserve"> balls respectively</w:t>
       </w:r>
@@ -9068,7 +9080,15 @@
         </w:numPr>
       </w:pPr>
       <w:r>
-        <w:t xml:space="preserve">If a player pots one of their coloured balls </w:t>
+        <w:t xml:space="preserve">If a </w:t>
+      </w:r>
+      <w:proofErr w:type="gramStart"/>
+      <w:r>
+        <w:t>player pots</w:t>
+      </w:r>
+      <w:proofErr w:type="gramEnd"/>
+      <w:r>
+        <w:t xml:space="preserve"> one of their coloured balls </w:t>
       </w:r>
       <w:r>
         <w:t>on their turn, they gain another shot</w:t>
@@ -9272,7 +9292,15 @@
         </w:numPr>
       </w:pPr>
       <w:r>
-        <w:t>Pot the eight-ball and their last coloured ball</w:t>
+        <w:t xml:space="preserve">Pot the eight-ball and their </w:t>
+      </w:r>
+      <w:proofErr w:type="gramStart"/>
+      <w:r>
+        <w:t>last coloured</w:t>
+      </w:r>
+      <w:proofErr w:type="gramEnd"/>
+      <w:r>
+        <w:t xml:space="preserve"> ball</w:t>
       </w:r>
       <w:r>
         <w:t xml:space="preserve"> in the same shot</w:t>
@@ -9399,11 +9427,16 @@
         <w:t>type</w:t>
       </w:r>
       <w:r>
-        <w:t xml:space="preserve"> of a player’s </w:t>
+        <w:t xml:space="preserve"> of a </w:t>
+      </w:r>
+      <w:proofErr w:type="gramStart"/>
+      <w:r>
+        <w:t xml:space="preserve">player’s </w:t>
       </w:r>
       <w:r>
         <w:t>coloured</w:t>
       </w:r>
+      <w:proofErr w:type="gramEnd"/>
       <w:r>
         <w:t xml:space="preserve"> balls is decided by t</w:t>
       </w:r>
@@ -9445,10 +9478,10 @@
           <w:color w:val="0070C0"/>
         </w:rPr>
       </w:pPr>
-      <w:bookmarkStart w:id="35" w:name="_Toc169167529"/>
-      <w:bookmarkStart w:id="36" w:name="_Toc179443476"/>
-      <w:bookmarkStart w:id="37" w:name="_Toc179444798"/>
-      <w:bookmarkStart w:id="38" w:name="_Hlk179546940"/>
+      <w:bookmarkStart w:id="36" w:name="_Toc169167529"/>
+      <w:bookmarkStart w:id="37" w:name="_Toc179443476"/>
+      <w:bookmarkStart w:id="38" w:name="_Toc179444798"/>
+      <w:bookmarkStart w:id="39" w:name="_Hlk179546940"/>
       <w:r>
         <w:rPr>
           <w:color w:val="0070C0"/>
@@ -9473,11 +9506,11 @@
         </w:rPr>
         <w:t xml:space="preserve"> the problem</w:t>
       </w:r>
-      <w:bookmarkEnd w:id="35"/>
       <w:bookmarkEnd w:id="36"/>
       <w:bookmarkEnd w:id="37"/>
-    </w:p>
-    <w:bookmarkEnd w:id="38"/>
+      <w:bookmarkEnd w:id="38"/>
+    </w:p>
+    <w:bookmarkEnd w:id="39"/>
     <w:p>
       <w:pPr>
         <w:pStyle w:val="FirstDraft"/>
@@ -9740,14 +9773,14 @@
           <w:color w:val="0070C0"/>
         </w:rPr>
       </w:pPr>
-      <w:bookmarkStart w:id="39" w:name="_Toc179443477"/>
+      <w:bookmarkStart w:id="40" w:name="_Toc179443477"/>
       <w:r>
         <w:rPr>
           <w:color w:val="0070C0"/>
         </w:rPr>
         <w:t>Menus</w:t>
       </w:r>
-      <w:bookmarkEnd w:id="39"/>
+      <w:bookmarkEnd w:id="40"/>
     </w:p>
     <w:p>
       <w:pPr>
@@ -11122,7 +11155,7 @@
           <w:color w:val="0070C0"/>
         </w:rPr>
       </w:pPr>
-      <w:bookmarkStart w:id="40" w:name="_Toc179443478"/>
+      <w:bookmarkStart w:id="41" w:name="_Toc179443478"/>
       <w:r>
         <w:rPr>
           <w:color w:val="0070C0"/>
@@ -11336,7 +11369,7 @@
         <w:t>[change Game to Match]</w:t>
       </w:r>
     </w:p>
-    <w:bookmarkEnd w:id="40"/>
+    <w:bookmarkEnd w:id="41"/>
     <w:p>
       <w:pPr>
         <w:pStyle w:val="Heading3"/>
@@ -11859,18 +11892,18 @@
           <w:color w:val="0070C0"/>
         </w:rPr>
       </w:pPr>
-      <w:bookmarkStart w:id="41" w:name="_Toc169167530"/>
-      <w:bookmarkStart w:id="42" w:name="_Toc179443479"/>
-      <w:bookmarkStart w:id="43" w:name="_Toc179444799"/>
+      <w:bookmarkStart w:id="42" w:name="_Toc169167530"/>
+      <w:bookmarkStart w:id="43" w:name="_Toc179443479"/>
+      <w:bookmarkStart w:id="44" w:name="_Toc179444799"/>
       <w:r>
         <w:rPr>
           <w:color w:val="0070C0"/>
         </w:rPr>
         <w:t>Describe the solution</w:t>
       </w:r>
-      <w:bookmarkEnd w:id="41"/>
       <w:bookmarkEnd w:id="42"/>
       <w:bookmarkEnd w:id="43"/>
+      <w:bookmarkEnd w:id="44"/>
     </w:p>
     <w:p>
       <w:pPr>
@@ -11905,7 +11938,7 @@
       <w:pPr>
         <w:pStyle w:val="FirstDraft"/>
       </w:pPr>
-      <w:bookmarkStart w:id="44" w:name="_Toc169167531"/>
+      <w:bookmarkStart w:id="45" w:name="_Toc169167531"/>
       <w:r>
         <w:rPr>
           <w:noProof/>
@@ -12658,7 +12691,25 @@
           <w:color w:val="0070C0"/>
           <w:szCs w:val="22"/>
         </w:rPr>
-        <w:t>Match is the Screen that displays a match of pool. It holds all of the PoolBalls, Pockets, Cushions, and the Table for each match. It also keeps track of score and turn order, switching to the Match End screen (an instance of Menu) when a match is over.</w:t>
+        <w:t xml:space="preserve">Match is the Screen that displays a match of pool. It holds all of the </w:t>
+      </w:r>
+      <w:proofErr w:type="spellStart"/>
+      <w:r>
+        <w:rPr>
+          <w:rFonts w:ascii="Aptos" w:eastAsia="Aptos" w:hAnsi="Aptos" w:cs="Aptos"/>
+          <w:color w:val="0070C0"/>
+          <w:szCs w:val="22"/>
+        </w:rPr>
+        <w:t>PoolBalls</w:t>
+      </w:r>
+      <w:proofErr w:type="spellEnd"/>
+      <w:r>
+        <w:rPr>
+          <w:rFonts w:ascii="Aptos" w:eastAsia="Aptos" w:hAnsi="Aptos" w:cs="Aptos"/>
+          <w:color w:val="0070C0"/>
+          <w:szCs w:val="22"/>
+        </w:rPr>
+        <w:t>, Pockets, Cushions, and the Table for each match. It also keeps track of score and turn order, switching to the Match End screen (an instance of Menu) when a match is over.</w:t>
       </w:r>
     </w:p>
     <w:p>
@@ -14375,154 +14426,33 @@
           <w:color w:val="3A7C22" w:themeColor="accent6" w:themeShade="BF"/>
           <w:szCs w:val="22"/>
         </w:rPr>
-        <w:t>[enum]</w:t>
-      </w:r>
-      <w:r>
-        <w:rPr>
-          <w:rFonts w:ascii="Aptos" w:eastAsia="Aptos" w:hAnsi="Aptos" w:cs="Aptos"/>
-          <w:color w:val="0070C0"/>
-          <w:szCs w:val="22"/>
-        </w:rPr>
-        <w:t>). Players can interact with them with their mouse, keyboard, or controller.</w:t>
-      </w:r>
-    </w:p>
-    <w:p>
-      <w:r>
-        <w:rPr>
-          <w:rFonts w:ascii="Aptos" w:eastAsia="Aptos" w:hAnsi="Aptos" w:cs="Aptos"/>
-          <w:color w:val="0070C0"/>
-          <w:szCs w:val="22"/>
-        </w:rPr>
-        <w:t>Buttons are rectangles, often labelled, that can be clicked/pressed. They are used to go between Screens or toggle some binary settings.</w:t>
-      </w:r>
-    </w:p>
-    <w:p>
-      <w:r>
-        <w:rPr>
-          <w:rFonts w:ascii="Aptos" w:eastAsia="Aptos" w:hAnsi="Aptos" w:cs="Aptos"/>
-          <w:color w:val="0070C0"/>
-          <w:szCs w:val="22"/>
-        </w:rPr>
-        <w:t>Sliders are horizontal lines, each with a rectangle that users can drag (if using a mouse) or shift incrementally (if using a controller or keyboard) left and right along the line. They are used to change some continuous settings.</w:t>
-      </w:r>
-    </w:p>
-    <w:p>
-      <w:pPr>
-        <w:rPr>
-          <w:rFonts w:ascii="Aptos" w:eastAsia="Aptos" w:hAnsi="Aptos" w:cs="Aptos"/>
-          <w:color w:val="0070C0"/>
-          <w:szCs w:val="22"/>
-        </w:rPr>
-      </w:pPr>
-      <w:r>
-        <w:rPr>
-          <w:rFonts w:ascii="Aptos" w:eastAsia="Aptos" w:hAnsi="Aptos" w:cs="Aptos"/>
-          <w:color w:val="0070C0"/>
-          <w:szCs w:val="22"/>
-        </w:rPr>
-        <w:t>Dropdowns are similar to buttons but display a dropdown menu when clicked (and hide the menu when clicked again). The dropdown will have several options for discrete settings that players can see all at once (rather than cycling through via a button or slider).</w:t>
-      </w:r>
-    </w:p>
-    <w:p>
-      <w:pPr>
-        <w:pStyle w:val="Heading4"/>
-        <w:rPr>
-          <w:color w:val="0070C0"/>
-        </w:rPr>
-      </w:pPr>
-      <w:r>
-        <w:rPr>
-          <w:color w:val="0070C0"/>
-        </w:rPr>
-        <w:t>Justification</w:t>
-      </w:r>
-    </w:p>
-    <w:p>
-      <w:r>
-        <w:rPr>
-          <w:rFonts w:ascii="Aptos" w:eastAsia="Aptos" w:hAnsi="Aptos" w:cs="Aptos"/>
-          <w:color w:val="0070C0"/>
-          <w:szCs w:val="22"/>
-        </w:rPr>
-        <w:t>There are three types of InputWidgets because they each serve a different functionality (as explained). Each type’s characteristics provide an easier and more intuitive way for players to change settings. Buttons are simple to use, dropdowns show every option clearly, and sliders are intuitive to use. For example, changing volume with a button would take forever or just be impossible.</w:t>
-      </w:r>
-    </w:p>
-    <w:p>
-      <w:r>
-        <w:rPr>
-          <w:rFonts w:ascii="Aptos" w:eastAsia="Aptos" w:hAnsi="Aptos" w:cs="Aptos"/>
-          <w:color w:val="0070C0"/>
-          <w:szCs w:val="22"/>
-        </w:rPr>
-        <w:t xml:space="preserve">All input widgets are in the same class because they all have similar functionality (i.e. react to being pressed/slid). </w:t>
-      </w:r>
-    </w:p>
-    <w:p>
-      <w:r>
-        <w:rPr>
-          <w:rFonts w:ascii="Aptos" w:eastAsia="Aptos" w:hAnsi="Aptos" w:cs="Aptos"/>
-          <w:color w:val="0070C0"/>
-          <w:szCs w:val="22"/>
-        </w:rPr>
-        <w:t>It also allows me to have an array of InputWidgets for any page that will encompass all types, instead of, for example, needing to define different arrays for buttons and sliders on a screen.</w:t>
-      </w:r>
-    </w:p>
-    <w:p>
-      <w:pPr>
-        <w:pStyle w:val="Heading3"/>
-        <w:rPr>
-          <w:color w:val="0070C0"/>
-        </w:rPr>
-      </w:pPr>
-      <w:r>
-        <w:rPr>
-          <w:color w:val="0070C0"/>
-        </w:rPr>
-        <w:t>CollideObject</w:t>
-      </w:r>
-    </w:p>
-    <w:p>
-      <w:r>
-        <w:rPr>
-          <w:rFonts w:ascii="Aptos" w:eastAsia="Aptos" w:hAnsi="Aptos" w:cs="Aptos"/>
-          <w:color w:val="0070C0"/>
-          <w:szCs w:val="22"/>
-        </w:rPr>
-        <w:t xml:space="preserve">CollideObject encompasses all circles, rectangles, and lines that can collide with each other (switching between types with an </w:t>
-      </w:r>
+        <w:t>[</w:t>
+      </w:r>
+      <w:proofErr w:type="spellStart"/>
       <w:r>
         <w:rPr>
           <w:rFonts w:ascii="Aptos" w:eastAsia="Aptos" w:hAnsi="Aptos" w:cs="Aptos"/>
           <w:color w:val="3A7C22" w:themeColor="accent6" w:themeShade="BF"/>
           <w:szCs w:val="22"/>
         </w:rPr>
-        <w:t>[enum]</w:t>
-      </w:r>
-      <w:r>
-        <w:rPr>
-          <w:rFonts w:ascii="Aptos" w:eastAsia="Aptos" w:hAnsi="Aptos" w:cs="Aptos"/>
-          <w:color w:val="0070C0"/>
-          <w:szCs w:val="22"/>
-        </w:rPr>
-        <w:t xml:space="preserve">, like InputWidget). </w:t>
-      </w:r>
+        <w:t>enum</w:t>
+      </w:r>
+      <w:proofErr w:type="spellEnd"/>
       <w:r>
         <w:rPr>
           <w:rFonts w:ascii="Aptos" w:eastAsia="Aptos" w:hAnsi="Aptos" w:cs="Aptos"/>
           <w:color w:val="3A7C22" w:themeColor="accent6" w:themeShade="BF"/>
           <w:szCs w:val="22"/>
         </w:rPr>
-        <w:t>[All collisions will be assumed to be perfectly elastic (meaning more or less that their speed doesn’t change)].</w:t>
-      </w:r>
-    </w:p>
-    <w:p>
+        <w:t>]</w:t>
+      </w:r>
       <w:r>
         <w:rPr>
           <w:rFonts w:ascii="Aptos" w:eastAsia="Aptos" w:hAnsi="Aptos" w:cs="Aptos"/>
           <w:color w:val="0070C0"/>
           <w:szCs w:val="22"/>
         </w:rPr>
-        <w:t>CollideObject will have its own methods for circle-circle, circle-rectangle, circle-line, rectangle-rectangle, rectangle-line, and line-line collisions.</w:t>
+        <w:t>). Players can interact with them with their mouse, keyboard, or controller.</w:t>
       </w:r>
     </w:p>
     <w:p>
@@ -14532,7 +14462,7 @@
           <w:color w:val="0070C0"/>
           <w:szCs w:val="22"/>
         </w:rPr>
-        <w:t>Lines can be vertical, horizontal, 45 degrees left of the horizontal, or 45 degrees right of the horizontal.</w:t>
+        <w:t>Buttons are rectangles, often labelled, that can be clicked/pressed. They are used to go between Screens or toggle some binary settings.</w:t>
       </w:r>
     </w:p>
     <w:p>
@@ -14542,7 +14472,92 @@
           <w:color w:val="0070C0"/>
           <w:szCs w:val="22"/>
         </w:rPr>
-        <w:t xml:space="preserve">The three types of CollideObjects will be used in the Match screen in the following ways: circles will be used for all pool balls and pockets, rectangles will be used for </w:t>
+        <w:t>Sliders are horizontal lines, each with a rectangle that users can drag (if using a mouse) or shift incrementally (if using a controller or keyboard) left and right along the line. They are used to change some continuous settings.</w:t>
+      </w:r>
+    </w:p>
+    <w:p>
+      <w:pPr>
+        <w:rPr>
+          <w:rFonts w:ascii="Aptos" w:eastAsia="Aptos" w:hAnsi="Aptos" w:cs="Aptos"/>
+          <w:color w:val="0070C0"/>
+          <w:szCs w:val="22"/>
+        </w:rPr>
+      </w:pPr>
+      <w:r>
+        <w:rPr>
+          <w:rFonts w:ascii="Aptos" w:eastAsia="Aptos" w:hAnsi="Aptos" w:cs="Aptos"/>
+          <w:color w:val="0070C0"/>
+          <w:szCs w:val="22"/>
+        </w:rPr>
+        <w:t>Dropdowns are similar to buttons but display a dropdown menu when clicked (and hide the menu when clicked again). The dropdown will have several options for discrete settings that players can see all at once (rather than cycling through via a button or slider).</w:t>
+      </w:r>
+    </w:p>
+    <w:p>
+      <w:pPr>
+        <w:pStyle w:val="Heading4"/>
+        <w:rPr>
+          <w:color w:val="0070C0"/>
+        </w:rPr>
+      </w:pPr>
+      <w:r>
+        <w:rPr>
+          <w:color w:val="0070C0"/>
+        </w:rPr>
+        <w:t>Justification</w:t>
+      </w:r>
+    </w:p>
+    <w:p>
+      <w:r>
+        <w:rPr>
+          <w:rFonts w:ascii="Aptos" w:eastAsia="Aptos" w:hAnsi="Aptos" w:cs="Aptos"/>
+          <w:color w:val="0070C0"/>
+          <w:szCs w:val="22"/>
+        </w:rPr>
+        <w:t>There are three types of InputWidgets because they each serve a different functionality (as explained). Each type’s characteristics provide an easier and more intuitive way for players to change settings. Buttons are simple to use, dropdowns show every option clearly, and sliders are intuitive to use. For example, changing volume with a button would take forever or just be impossible.</w:t>
+      </w:r>
+    </w:p>
+    <w:p>
+      <w:r>
+        <w:rPr>
+          <w:rFonts w:ascii="Aptos" w:eastAsia="Aptos" w:hAnsi="Aptos" w:cs="Aptos"/>
+          <w:color w:val="0070C0"/>
+          <w:szCs w:val="22"/>
+        </w:rPr>
+        <w:t xml:space="preserve">All input widgets are in the same class because they all have similar functionality (i.e. react to being pressed/slid). </w:t>
+      </w:r>
+    </w:p>
+    <w:p>
+      <w:r>
+        <w:rPr>
+          <w:rFonts w:ascii="Aptos" w:eastAsia="Aptos" w:hAnsi="Aptos" w:cs="Aptos"/>
+          <w:color w:val="0070C0"/>
+          <w:szCs w:val="22"/>
+        </w:rPr>
+        <w:t>It also allows me to have an array of InputWidgets for any page that will encompass all types, instead of, for example, needing to define different arrays for buttons and sliders on a screen.</w:t>
+      </w:r>
+    </w:p>
+    <w:p>
+      <w:pPr>
+        <w:pStyle w:val="Heading3"/>
+        <w:rPr>
+          <w:color w:val="0070C0"/>
+        </w:rPr>
+      </w:pPr>
+      <w:r>
+        <w:rPr>
+          <w:color w:val="0070C0"/>
+        </w:rPr>
+        <w:t>CollideObject</w:t>
+      </w:r>
+    </w:p>
+    <w:p>
+      <w:r>
+        <w:rPr>
+          <w:rFonts w:ascii="Aptos" w:eastAsia="Aptos" w:hAnsi="Aptos" w:cs="Aptos"/>
+          <w:color w:val="0070C0"/>
+          <w:szCs w:val="22"/>
+        </w:rPr>
+        <w:t xml:space="preserve">CollideObject encompasses all circles, rectangles, and lines that can collide with each other (switching between types with an </w:t>
       </w:r>
       <w:r>
         <w:rPr>
@@ -14550,33 +14565,33 @@
           <w:color w:val="3A7C22" w:themeColor="accent6" w:themeShade="BF"/>
           <w:szCs w:val="22"/>
         </w:rPr>
-        <w:t xml:space="preserve">[placeholder reason], </w:t>
-      </w:r>
-      <w:r>
-        <w:rPr>
-          <w:rFonts w:ascii="Aptos" w:eastAsia="Aptos" w:hAnsi="Aptos" w:cs="Aptos"/>
-          <w:color w:val="0070C0"/>
-          <w:szCs w:val="22"/>
-        </w:rPr>
-        <w:t>and lines will be used for the cushions around the edges of the table.</w:t>
-      </w:r>
-    </w:p>
-    <w:p>
+        <w:t>[</w:t>
+      </w:r>
+      <w:proofErr w:type="spellStart"/>
       <w:r>
         <w:rPr>
           <w:rFonts w:ascii="Aptos" w:eastAsia="Aptos" w:hAnsi="Aptos" w:cs="Aptos"/>
           <w:color w:val="3A7C22" w:themeColor="accent6" w:themeShade="BF"/>
           <w:szCs w:val="22"/>
         </w:rPr>
-        <w:t>[Cushions will only detect collisions with other objects when they are in the same portion of the board as (or close to) each</w:t>
-      </w:r>
+        <w:t>enum</w:t>
+      </w:r>
+      <w:proofErr w:type="spellEnd"/>
       <w:r>
         <w:rPr>
           <w:rFonts w:ascii="Aptos" w:eastAsia="Aptos" w:hAnsi="Aptos" w:cs="Aptos"/>
           <w:color w:val="3A7C22" w:themeColor="accent6" w:themeShade="BF"/>
           <w:szCs w:val="22"/>
         </w:rPr>
-        <w:t xml:space="preserve"> </w:t>
+        <w:t>]</w:t>
+      </w:r>
+      <w:r>
+        <w:rPr>
+          <w:rFonts w:ascii="Aptos" w:eastAsia="Aptos" w:hAnsi="Aptos" w:cs="Aptos"/>
+          <w:color w:val="0070C0"/>
+          <w:szCs w:val="22"/>
+        </w:rPr>
+        <w:t xml:space="preserve">, like InputWidget). </w:t>
       </w:r>
       <w:r>
         <w:rPr>
@@ -14584,21 +14599,7 @@
           <w:color w:val="3A7C22" w:themeColor="accent6" w:themeShade="BF"/>
           <w:szCs w:val="22"/>
         </w:rPr>
-        <w:t>other].</w:t>
-      </w:r>
-    </w:p>
-    <w:p>
-      <w:pPr>
-        <w:pStyle w:val="Heading4"/>
-        <w:rPr>
-          <w:color w:val="0070C0"/>
-        </w:rPr>
-      </w:pPr>
-      <w:r>
-        <w:rPr>
-          <w:color w:val="0070C0"/>
-        </w:rPr>
-        <w:t>Justification</w:t>
+        <w:t>[All collisions will be assumed to be perfectly elastic (meaning more or less that their speed doesn’t change)].</w:t>
       </w:r>
     </w:p>
     <w:p>
@@ -14608,7 +14609,27 @@
           <w:color w:val="0070C0"/>
           <w:szCs w:val="22"/>
         </w:rPr>
-        <w:t>An</w:t>
+        <w:t>CollideObject will have its own methods for circle-circle, circle-rectangle, circle-line, rectangle-rectangle, rectangle-line, and line-line collisions.</w:t>
+      </w:r>
+    </w:p>
+    <w:p>
+      <w:r>
+        <w:rPr>
+          <w:rFonts w:ascii="Aptos" w:eastAsia="Aptos" w:hAnsi="Aptos" w:cs="Aptos"/>
+          <w:color w:val="0070C0"/>
+          <w:szCs w:val="22"/>
+        </w:rPr>
+        <w:t>Lines can be vertical, horizontal, 45 degrees left of the horizontal, or 45 degrees right of the horizontal.</w:t>
+      </w:r>
+    </w:p>
+    <w:p>
+      <w:r>
+        <w:rPr>
+          <w:rFonts w:ascii="Aptos" w:eastAsia="Aptos" w:hAnsi="Aptos" w:cs="Aptos"/>
+          <w:color w:val="0070C0"/>
+          <w:szCs w:val="22"/>
+        </w:rPr>
+        <w:t xml:space="preserve">The three types of CollideObjects will be used in the Match screen in the following ways: circles will be used for all pool balls and pockets, rectangles will be used for </w:t>
       </w:r>
       <w:r>
         <w:rPr>
@@ -14616,7 +14637,91 @@
           <w:color w:val="3A7C22" w:themeColor="accent6" w:themeShade="BF"/>
           <w:szCs w:val="22"/>
         </w:rPr>
-        <w:t xml:space="preserve"> [enum] </w:t>
+        <w:t xml:space="preserve">[placeholder reason], </w:t>
+      </w:r>
+      <w:r>
+        <w:rPr>
+          <w:rFonts w:ascii="Aptos" w:eastAsia="Aptos" w:hAnsi="Aptos" w:cs="Aptos"/>
+          <w:color w:val="0070C0"/>
+          <w:szCs w:val="22"/>
+        </w:rPr>
+        <w:t>and lines will be used for the cushions around the edges of the table.</w:t>
+      </w:r>
+    </w:p>
+    <w:p>
+      <w:r>
+        <w:rPr>
+          <w:rFonts w:ascii="Aptos" w:eastAsia="Aptos" w:hAnsi="Aptos" w:cs="Aptos"/>
+          <w:color w:val="3A7C22" w:themeColor="accent6" w:themeShade="BF"/>
+          <w:szCs w:val="22"/>
+        </w:rPr>
+        <w:t>[Cushions will only detect collisions with other objects when they are in the same portion of the board as (or close to) each</w:t>
+      </w:r>
+      <w:r>
+        <w:rPr>
+          <w:rFonts w:ascii="Aptos" w:eastAsia="Aptos" w:hAnsi="Aptos" w:cs="Aptos"/>
+          <w:color w:val="3A7C22" w:themeColor="accent6" w:themeShade="BF"/>
+          <w:szCs w:val="22"/>
+        </w:rPr>
+        <w:t xml:space="preserve"> </w:t>
+      </w:r>
+      <w:r>
+        <w:rPr>
+          <w:rFonts w:ascii="Aptos" w:eastAsia="Aptos" w:hAnsi="Aptos" w:cs="Aptos"/>
+          <w:color w:val="3A7C22" w:themeColor="accent6" w:themeShade="BF"/>
+          <w:szCs w:val="22"/>
+        </w:rPr>
+        <w:t>other].</w:t>
+      </w:r>
+    </w:p>
+    <w:p>
+      <w:pPr>
+        <w:pStyle w:val="Heading4"/>
+        <w:rPr>
+          <w:color w:val="0070C0"/>
+        </w:rPr>
+      </w:pPr>
+      <w:r>
+        <w:rPr>
+          <w:color w:val="0070C0"/>
+        </w:rPr>
+        <w:t>Justification</w:t>
+      </w:r>
+    </w:p>
+    <w:p>
+      <w:r>
+        <w:rPr>
+          <w:rFonts w:ascii="Aptos" w:eastAsia="Aptos" w:hAnsi="Aptos" w:cs="Aptos"/>
+          <w:color w:val="0070C0"/>
+          <w:szCs w:val="22"/>
+        </w:rPr>
+        <w:t>An</w:t>
+      </w:r>
+      <w:r>
+        <w:rPr>
+          <w:rFonts w:ascii="Aptos" w:eastAsia="Aptos" w:hAnsi="Aptos" w:cs="Aptos"/>
+          <w:color w:val="3A7C22" w:themeColor="accent6" w:themeShade="BF"/>
+          <w:szCs w:val="22"/>
+        </w:rPr>
+        <w:t xml:space="preserve"> [</w:t>
+      </w:r>
+      <w:proofErr w:type="spellStart"/>
+      <w:r>
+        <w:rPr>
+          <w:rFonts w:ascii="Aptos" w:eastAsia="Aptos" w:hAnsi="Aptos" w:cs="Aptos"/>
+          <w:color w:val="3A7C22" w:themeColor="accent6" w:themeShade="BF"/>
+          <w:szCs w:val="22"/>
+        </w:rPr>
+        <w:t>enum</w:t>
+      </w:r>
+      <w:proofErr w:type="spellEnd"/>
+      <w:r>
+        <w:rPr>
+          <w:rFonts w:ascii="Aptos" w:eastAsia="Aptos" w:hAnsi="Aptos" w:cs="Aptos"/>
+          <w:color w:val="3A7C22" w:themeColor="accent6" w:themeShade="BF"/>
+          <w:szCs w:val="22"/>
+        </w:rPr>
+        <w:t xml:space="preserve">] </w:t>
       </w:r>
       <w:r>
         <w:rPr>
@@ -14793,7 +14898,15 @@
         <w:t>objects can be compared efficiently without needing separate classes.</w:t>
       </w:r>
       <w:r>
-        <w:t xml:space="preserve"> If they were in separate classes, some code may be redundant (i.e a circle-rectangle collision in the circle class and a rectangle-circle collision in the rectangle class</w:t>
+        <w:t xml:space="preserve"> If they were in separate classes, some code may be redundant (</w:t>
+      </w:r>
+      <w:proofErr w:type="spellStart"/>
+      <w:r>
+        <w:t>i.e</w:t>
+      </w:r>
+      <w:proofErr w:type="spellEnd"/>
+      <w:r>
+        <w:t xml:space="preserve"> a circle-rectangle collision in the circle class and a rectangle-circle collision in the rectangle class</w:t>
       </w:r>
       <w:r>
         <w:t xml:space="preserve"> would</w:t>
@@ -15800,7 +15913,25 @@
           <w:color w:val="3A7C22" w:themeColor="accent6" w:themeShade="BF"/>
           <w:szCs w:val="22"/>
         </w:rPr>
-        <w:t>[An enum will be used to tell what type of cushion is being placed (e.g. end cushion or side cushion).]</w:t>
+        <w:t xml:space="preserve">[An </w:t>
+      </w:r>
+      <w:proofErr w:type="spellStart"/>
+      <w:r>
+        <w:rPr>
+          <w:rFonts w:ascii="Aptos" w:eastAsia="Aptos" w:hAnsi="Aptos" w:cs="Aptos"/>
+          <w:color w:val="3A7C22" w:themeColor="accent6" w:themeShade="BF"/>
+          <w:szCs w:val="22"/>
+        </w:rPr>
+        <w:t>enum</w:t>
+      </w:r>
+      <w:proofErr w:type="spellEnd"/>
+      <w:r>
+        <w:rPr>
+          <w:rFonts w:ascii="Aptos" w:eastAsia="Aptos" w:hAnsi="Aptos" w:cs="Aptos"/>
+          <w:color w:val="3A7C22" w:themeColor="accent6" w:themeShade="BF"/>
+          <w:szCs w:val="22"/>
+        </w:rPr>
+        <w:t xml:space="preserve"> will be used to tell what type of cushion is being placed (e.g. end cushion or side cushion).]</w:t>
       </w:r>
     </w:p>
     <w:p>
@@ -16502,13 +16633,59 @@
       </w:r>
     </w:p>
     <w:p>
+      <w:proofErr w:type="spellStart"/>
       <w:r>
         <w:rPr>
           <w:rFonts w:ascii="Aptos" w:eastAsia="Aptos" w:hAnsi="Aptos" w:cs="Aptos"/>
           <w:color w:val="0070C0"/>
           <w:szCs w:val="22"/>
         </w:rPr>
-        <w:t>ObjectBalls are PoolBalls that cannot be directly controlled by players. They function almost the same as PoolBalls, but they are also assigned a type (either solid or striped).</w:t>
+        <w:t>ObjectBalls</w:t>
+      </w:r>
+      <w:proofErr w:type="spellEnd"/>
+      <w:r>
+        <w:rPr>
+          <w:rFonts w:ascii="Aptos" w:eastAsia="Aptos" w:hAnsi="Aptos" w:cs="Aptos"/>
+          <w:color w:val="0070C0"/>
+          <w:szCs w:val="22"/>
+        </w:rPr>
+        <w:t xml:space="preserve"> are </w:t>
+      </w:r>
+      <w:proofErr w:type="spellStart"/>
+      <w:r>
+        <w:rPr>
+          <w:rFonts w:ascii="Aptos" w:eastAsia="Aptos" w:hAnsi="Aptos" w:cs="Aptos"/>
+          <w:color w:val="0070C0"/>
+          <w:szCs w:val="22"/>
+        </w:rPr>
+        <w:t>PoolBalls</w:t>
+      </w:r>
+      <w:proofErr w:type="spellEnd"/>
+      <w:r>
+        <w:rPr>
+          <w:rFonts w:ascii="Aptos" w:eastAsia="Aptos" w:hAnsi="Aptos" w:cs="Aptos"/>
+          <w:color w:val="0070C0"/>
+          <w:szCs w:val="22"/>
+        </w:rPr>
+        <w:t xml:space="preserve"> that cannot be directly controlled by players. They function almost the same as </w:t>
+      </w:r>
+      <w:proofErr w:type="spellStart"/>
+      <w:r>
+        <w:rPr>
+          <w:rFonts w:ascii="Aptos" w:eastAsia="Aptos" w:hAnsi="Aptos" w:cs="Aptos"/>
+          <w:color w:val="0070C0"/>
+          <w:szCs w:val="22"/>
+        </w:rPr>
+        <w:t>PoolBalls</w:t>
+      </w:r>
+      <w:proofErr w:type="spellEnd"/>
+      <w:r>
+        <w:rPr>
+          <w:rFonts w:ascii="Aptos" w:eastAsia="Aptos" w:hAnsi="Aptos" w:cs="Aptos"/>
+          <w:color w:val="0070C0"/>
+          <w:szCs w:val="22"/>
+        </w:rPr>
+        <w:t>, but they are also assigned a type (either solid or striped).</w:t>
       </w:r>
     </w:p>
     <w:p>
@@ -16532,7 +16709,25 @@
           <w:color w:val="0070C0"/>
           <w:szCs w:val="22"/>
         </w:rPr>
-        <w:t>Each ObjectBall is assigned a type so that players can tell them apart and scores can be kept track of by counting the number of potted ObjectBalls.</w:t>
+        <w:t xml:space="preserve">Each ObjectBall is assigned a type so that players can tell them apart and scores can be kept track of by counting the number of potted </w:t>
+      </w:r>
+      <w:proofErr w:type="spellStart"/>
+      <w:r>
+        <w:rPr>
+          <w:rFonts w:ascii="Aptos" w:eastAsia="Aptos" w:hAnsi="Aptos" w:cs="Aptos"/>
+          <w:color w:val="0070C0"/>
+          <w:szCs w:val="22"/>
+        </w:rPr>
+        <w:t>ObjectBalls</w:t>
+      </w:r>
+      <w:proofErr w:type="spellEnd"/>
+      <w:r>
+        <w:rPr>
+          <w:rFonts w:ascii="Aptos" w:eastAsia="Aptos" w:hAnsi="Aptos" w:cs="Aptos"/>
+          <w:color w:val="0070C0"/>
+          <w:szCs w:val="22"/>
+        </w:rPr>
+        <w:t>.</w:t>
       </w:r>
     </w:p>
     <w:tbl>
@@ -18090,37 +18285,6 @@
     </w:p>
     <w:p>
       <w:pPr>
-        <w:pStyle w:val="FirstDraft"/>
-      </w:pPr>
-    </w:p>
-    <w:p>
-      <w:pPr>
-        <w:pStyle w:val="Notes"/>
-      </w:pPr>
-      <w:r>
-        <w:t xml:space="preserve">USE OTHER PEOPLE’S CODE FOR </w:t>
-      </w:r>
-      <w:r>
-        <w:t>G</w:t>
-      </w:r>
-      <w:r>
-        <w:t>UI THINGS</w:t>
-      </w:r>
-    </w:p>
-    <w:p>
-      <w:pPr>
-        <w:pStyle w:val="Notes"/>
-        <w:numPr>
-          <w:ilvl w:val="0"/>
-          <w:numId w:val="20"/>
-        </w:numPr>
-      </w:pPr>
-      <w:r>
-        <w:t>MAKE GUIs in VS2022</w:t>
-      </w:r>
-    </w:p>
-    <w:p>
-      <w:pPr>
         <w:pStyle w:val="Notes"/>
         <w:rPr>
           <w:rStyle w:val="normaltextrun"/>
@@ -18778,17 +18942,17 @@
           <w:color w:val="0070C0"/>
         </w:rPr>
       </w:pPr>
-      <w:bookmarkStart w:id="45" w:name="_Toc179443480"/>
-      <w:bookmarkStart w:id="46" w:name="_Toc179444800"/>
+      <w:bookmarkStart w:id="46" w:name="_Toc179443480"/>
+      <w:bookmarkStart w:id="47" w:name="_Toc179444800"/>
       <w:r>
         <w:rPr>
           <w:color w:val="0070C0"/>
         </w:rPr>
         <w:t>Describe the approach to testing</w:t>
       </w:r>
-      <w:bookmarkEnd w:id="44"/>
       <w:bookmarkEnd w:id="45"/>
       <w:bookmarkEnd w:id="46"/>
+      <w:bookmarkEnd w:id="47"/>
     </w:p>
     <w:p>
       <w:pPr>
@@ -18852,7 +19016,7 @@
       <w:pPr>
         <w:pStyle w:val="FirstDraft"/>
       </w:pPr>
-      <w:bookmarkStart w:id="47" w:name="_Toc169167535"/>
+      <w:bookmarkStart w:id="48" w:name="_Toc169167535"/>
     </w:p>
     <w:p>
       <w:pPr>
@@ -18866,8 +19030,8 @@
           <w:color w:val="0070C0"/>
         </w:rPr>
       </w:pPr>
-      <w:bookmarkStart w:id="48" w:name="_Toc179443481"/>
-      <w:bookmarkStart w:id="49" w:name="_Toc179444801"/>
+      <w:bookmarkStart w:id="49" w:name="_Toc179443481"/>
+      <w:bookmarkStart w:id="50" w:name="_Toc179444801"/>
       <w:r>
         <w:rPr>
           <w:color w:val="0070C0"/>
@@ -18880,9 +19044,9 @@
         </w:rPr>
         <w:t>the solution</w:t>
       </w:r>
-      <w:bookmarkEnd w:id="47"/>
       <w:bookmarkEnd w:id="48"/>
       <w:bookmarkEnd w:id="49"/>
+      <w:bookmarkEnd w:id="50"/>
     </w:p>
     <w:p>
       <w:pPr>
@@ -18970,7 +19134,15 @@
         <w:t xml:space="preserve"> where most of the boilerplate logic of the game should be</w:t>
       </w:r>
       <w:r>
-        <w:t xml:space="preserve"> and a Program.cs file to create an instance of Game1 and run it</w:t>
+        <w:t xml:space="preserve"> and a </w:t>
+      </w:r>
+      <w:proofErr w:type="spellStart"/>
+      <w:r>
+        <w:t>Program.cs</w:t>
+      </w:r>
+      <w:proofErr w:type="spellEnd"/>
+      <w:r>
+        <w:t xml:space="preserve"> file to create an instance of Game1 and run it</w:t>
       </w:r>
       <w:r>
         <w:t xml:space="preserve">. </w:t>
@@ -18991,7 +19163,15 @@
         <w:t xml:space="preserve"> </w:t>
       </w:r>
       <w:r>
-        <w:t xml:space="preserve">Initialize, LoadContent, Update, and Draw. </w:t>
+        <w:t xml:space="preserve">Initialize, </w:t>
+      </w:r>
+      <w:proofErr w:type="spellStart"/>
+      <w:r>
+        <w:t>LoadContent</w:t>
+      </w:r>
+      <w:proofErr w:type="spellEnd"/>
+      <w:r>
+        <w:t xml:space="preserve">, Update, and Draw. </w:t>
       </w:r>
     </w:p>
     <w:p>
@@ -19031,7 +19211,15 @@
         <w:t xml:space="preserve">Initialize handles some of the </w:t>
       </w:r>
       <w:r>
-        <w:t xml:space="preserve">initialisation logic and calls LoadContent. </w:t>
+        <w:t xml:space="preserve">initialisation logic and calls </w:t>
+      </w:r>
+      <w:proofErr w:type="spellStart"/>
+      <w:r>
+        <w:t>LoadContent</w:t>
+      </w:r>
+      <w:proofErr w:type="spellEnd"/>
+      <w:r>
+        <w:t xml:space="preserve">. </w:t>
       </w:r>
       <w:r>
         <w:t>Then Update is called once and the game loop starts.</w:t>
@@ -19081,7 +19269,21 @@
         <w:rPr>
           <w:color w:val="0070C0"/>
         </w:rPr>
-        <w:t xml:space="preserve">Some rendered Sprites need their own Sprite.Update method so that Game1.Update can call them </w:t>
+        <w:t xml:space="preserve">Some rendered Sprites need their own </w:t>
+      </w:r>
+      <w:proofErr w:type="spellStart"/>
+      <w:r>
+        <w:rPr>
+          <w:color w:val="0070C0"/>
+        </w:rPr>
+        <w:t>Sprite.Update</w:t>
+      </w:r>
+      <w:proofErr w:type="spellEnd"/>
+      <w:r>
+        <w:rPr>
+          <w:color w:val="0070C0"/>
+        </w:rPr>
+        <w:t xml:space="preserve"> method so that Game1.Update can call them </w:t>
       </w:r>
       <w:r>
         <w:rPr>
@@ -19093,7 +19295,14 @@
         <w:rPr>
           <w:color w:val="0070C0"/>
         </w:rPr>
-        <w:t>. Sprite.</w:t>
+        <w:t xml:space="preserve">. </w:t>
+      </w:r>
+      <w:proofErr w:type="spellStart"/>
+      <w:r>
+        <w:rPr>
+          <w:color w:val="0070C0"/>
+        </w:rPr>
+        <w:t>Sprite.</w:t>
       </w:r>
       <w:r>
         <w:rPr>
@@ -19101,6 +19310,7 @@
         </w:rPr>
         <w:t>Update</w:t>
       </w:r>
+      <w:proofErr w:type="spellEnd"/>
       <w:r>
         <w:rPr>
           <w:color w:val="0070C0"/>
@@ -19295,6 +19505,7 @@
         </w:rPr>
         <w:t xml:space="preserve"> own </w:t>
       </w:r>
+      <w:proofErr w:type="spellStart"/>
       <w:r>
         <w:rPr>
           <w:color w:val="0070C0"/>
@@ -19311,7 +19522,14 @@
         <w:rPr>
           <w:color w:val="0070C0"/>
         </w:rPr>
-        <w:t xml:space="preserve">Draw method </w:t>
+        <w:t>Draw</w:t>
+      </w:r>
+      <w:proofErr w:type="spellEnd"/>
+      <w:r>
+        <w:rPr>
+          <w:color w:val="0070C0"/>
+        </w:rPr>
+        <w:t xml:space="preserve"> method </w:t>
       </w:r>
       <w:r>
         <w:rPr>
@@ -19341,7 +19559,21 @@
         <w:rPr>
           <w:color w:val="0070C0"/>
         </w:rPr>
-        <w:t xml:space="preserve"> a SpriteBatch (a collection of sprites to be rendered)</w:t>
+        <w:t xml:space="preserve"> a </w:t>
+      </w:r>
+      <w:proofErr w:type="spellStart"/>
+      <w:r>
+        <w:rPr>
+          <w:color w:val="0070C0"/>
+        </w:rPr>
+        <w:t>SpriteBatch</w:t>
+      </w:r>
+      <w:proofErr w:type="spellEnd"/>
+      <w:r>
+        <w:rPr>
+          <w:color w:val="0070C0"/>
+        </w:rPr>
+        <w:t xml:space="preserve"> (a collection of sprites to be rendered)</w:t>
       </w:r>
       <w:r>
         <w:rPr>
@@ -19349,6 +19581,7 @@
         </w:rPr>
         <w:t xml:space="preserve">. </w:t>
       </w:r>
+      <w:proofErr w:type="spellStart"/>
       <w:r>
         <w:rPr>
           <w:color w:val="0070C0"/>
@@ -19359,7 +19592,28 @@
         <w:rPr>
           <w:color w:val="0070C0"/>
         </w:rPr>
-        <w:t>Draw takes a SpriteBatch as a parameter</w:t>
+        <w:t>Draw</w:t>
+      </w:r>
+      <w:proofErr w:type="spellEnd"/>
+      <w:r>
+        <w:rPr>
+          <w:color w:val="0070C0"/>
+        </w:rPr>
+        <w:t xml:space="preserve"> takes a </w:t>
+      </w:r>
+      <w:proofErr w:type="spellStart"/>
+      <w:r>
+        <w:rPr>
+          <w:color w:val="0070C0"/>
+        </w:rPr>
+        <w:t>SpriteBatch</w:t>
+      </w:r>
+      <w:proofErr w:type="spellEnd"/>
+      <w:r>
+        <w:rPr>
+          <w:color w:val="0070C0"/>
+        </w:rPr>
+        <w:t xml:space="preserve"> as a parameter</w:t>
       </w:r>
       <w:r>
         <w:rPr>
@@ -19395,8 +19649,23 @@
         <w:rPr>
           <w:color w:val="0070C0"/>
         </w:rPr>
-        <w:t xml:space="preserve"> SpriteBatch has a </w:t>
-      </w:r>
+        <w:t xml:space="preserve"> </w:t>
+      </w:r>
+      <w:proofErr w:type="spellStart"/>
+      <w:r>
+        <w:rPr>
+          <w:color w:val="0070C0"/>
+        </w:rPr>
+        <w:t>SpriteBatch</w:t>
+      </w:r>
+      <w:proofErr w:type="spellEnd"/>
+      <w:r>
+        <w:rPr>
+          <w:color w:val="0070C0"/>
+        </w:rPr>
+        <w:t xml:space="preserve"> has a </w:t>
+      </w:r>
+      <w:proofErr w:type="spellStart"/>
       <w:r>
         <w:rPr>
           <w:color w:val="0070C0"/>
@@ -19407,7 +19676,14 @@
         <w:rPr>
           <w:color w:val="0070C0"/>
         </w:rPr>
-        <w:t xml:space="preserve">Draw method that takes in various parameters (e.g. texture, position, </w:t>
+        <w:t>Draw</w:t>
+      </w:r>
+      <w:proofErr w:type="spellEnd"/>
+      <w:r>
+        <w:rPr>
+          <w:color w:val="0070C0"/>
+        </w:rPr>
+        <w:t xml:space="preserve"> method that takes in various parameters (e.g. texture, position, </w:t>
       </w:r>
       <w:r>
         <w:rPr>
@@ -19552,22 +19828,287 @@
           <w:color w:val="0070C0"/>
         </w:rPr>
       </w:pPr>
-      <w:r>
-        <w:rPr>
-          <w:color w:val="0070C0"/>
-        </w:rPr>
-        <w:t>Stage 1: Setup, window, and pool ball movement</w:t>
-      </w:r>
+      <w:bookmarkStart w:id="51" w:name="_Toc169167536"/>
+      <w:bookmarkStart w:id="52" w:name="_Toc179443482"/>
+      <w:bookmarkStart w:id="53" w:name="_Toc179444802"/>
+      <w:r>
+        <w:rPr>
+          <w:color w:val="0070C0"/>
+        </w:rPr>
+        <w:t>Iterative development process</w:t>
+      </w:r>
+      <w:bookmarkEnd w:id="51"/>
+      <w:bookmarkEnd w:id="52"/>
+      <w:bookmarkEnd w:id="53"/>
     </w:p>
     <w:p>
       <w:pPr>
         <w:pStyle w:val="FirstDraft"/>
       </w:pPr>
       <w:r>
+        <w:t xml:space="preserve">I’ve split </w:t>
+      </w:r>
+      <w:r>
+        <w:t xml:space="preserve">the development into </w:t>
+      </w:r>
+      <w:r>
+        <w:rPr>
+          <w:rStyle w:val="NotesChar"/>
+        </w:rPr>
+        <w:t>[n]</w:t>
+      </w:r>
+      <w:r>
+        <w:t xml:space="preserve"> </w:t>
+      </w:r>
+      <w:r>
+        <w:t xml:space="preserve">iterations, </w:t>
+      </w:r>
+      <w:r>
+        <w:t xml:space="preserve">implemented via code. The specifics of each iteration </w:t>
+      </w:r>
+      <w:r>
+        <w:t xml:space="preserve">may stray from its initial purpose, but that is to be expected </w:t>
+      </w:r>
+      <w:r>
+        <w:t xml:space="preserve">since some things I didn’t account for may happen or </w:t>
+      </w:r>
+      <w:r>
+        <w:t>I may have new ideas mid-way through coding. The iterations are split as follows:</w:t>
+      </w:r>
+    </w:p>
+    <w:p>
+      <w:pPr>
+        <w:pStyle w:val="FirstDraft"/>
+        <w:numPr>
+          <w:ilvl w:val="0"/>
+          <w:numId w:val="23"/>
+        </w:numPr>
+      </w:pPr>
+      <w:r>
+        <w:t>Setting u</w:t>
+      </w:r>
+      <w:r>
+        <w:t>p</w:t>
+      </w:r>
+      <w:r>
+        <w:t xml:space="preserve">. This </w:t>
+      </w:r>
+      <w:r>
+        <w:t xml:space="preserve">iteration </w:t>
+      </w:r>
+      <w:r>
+        <w:t>encompasses</w:t>
+      </w:r>
+      <w:r>
+        <w:t xml:space="preserve"> creating both an environment </w:t>
+      </w:r>
+      <w:r>
+        <w:t xml:space="preserve">and </w:t>
+      </w:r>
+      <w:r>
+        <w:t xml:space="preserve">a cue ball </w:t>
+      </w:r>
+      <w:r>
+        <w:t>which moves around in that environment</w:t>
+      </w:r>
+      <w:r>
+        <w:t xml:space="preserve"> with </w:t>
+      </w:r>
+      <w:r>
+        <w:t>reasonably accurate physics</w:t>
+      </w:r>
+      <w:r>
+        <w:t>. The cue ball should be able to</w:t>
+      </w:r>
+      <w:r>
+        <w:t xml:space="preserve"> be shot by the player (who ca</w:t>
+      </w:r>
+      <w:r>
+        <w:t>n input a direction and magnitude of the initial velocity),</w:t>
+      </w:r>
+      <w:r>
+        <w:t xml:space="preserve"> </w:t>
+      </w:r>
+      <w:r>
+        <w:t xml:space="preserve">move around the screen, </w:t>
+      </w:r>
+      <w:r>
+        <w:t xml:space="preserve">bounce off </w:t>
+      </w:r>
+      <w:r>
+        <w:t>the edges of the screen</w:t>
+      </w:r>
+      <w:r>
+        <w:t xml:space="preserve">, </w:t>
+      </w:r>
+      <w:r>
+        <w:t xml:space="preserve">and slow down due to friction. Despite its simplicity, this iteration will provide a lot of the groundwork on which the later iterations are built on, making it important </w:t>
+      </w:r>
+      <w:r>
+        <w:t>for it to be both as simple and as developed as possible.</w:t>
+      </w:r>
+    </w:p>
+    <w:p>
+      <w:pPr>
+        <w:pStyle w:val="FirstDraft"/>
+        <w:numPr>
+          <w:ilvl w:val="0"/>
+          <w:numId w:val="23"/>
+        </w:numPr>
+      </w:pPr>
+      <w:r>
+        <w:t>E</w:t>
+      </w:r>
+      <w:r>
+        <w:t>xpan</w:t>
+      </w:r>
+      <w:r>
+        <w:t>ding</w:t>
+      </w:r>
+      <w:r>
+        <w:t xml:space="preserve">. This iteration </w:t>
+      </w:r>
+      <w:r>
+        <w:t>primarily focus</w:t>
+      </w:r>
+      <w:r>
+        <w:t>es</w:t>
+      </w:r>
+      <w:r>
+        <w:t xml:space="preserve"> on adding</w:t>
+      </w:r>
+      <w:r>
+        <w:t xml:space="preserve"> a lot of</w:t>
+      </w:r>
+      <w:r>
+        <w:t xml:space="preserve"> features</w:t>
+      </w:r>
+      <w:r>
+        <w:t xml:space="preserve"> </w:t>
+      </w:r>
+      <w:r>
+        <w:t>to make the game resemble a game of pool</w:t>
+      </w:r>
+      <w:r>
+        <w:t>.</w:t>
+      </w:r>
+      <w:r>
+        <w:t xml:space="preserve"> One feature will be developed at a time to reduce potential conflicts if they merge incorrectly and to </w:t>
+      </w:r>
+      <w:r>
+        <w:t>ensure that the game is fully functioning after each addition.</w:t>
+      </w:r>
+    </w:p>
+    <w:p>
+      <w:pPr>
+        <w:pStyle w:val="FirstDraft"/>
+        <w:numPr>
+          <w:ilvl w:val="0"/>
+          <w:numId w:val="23"/>
+        </w:numPr>
+      </w:pPr>
+      <w:r>
+        <w:t>Finish</w:t>
+      </w:r>
+      <w:r>
+        <w:t>ing</w:t>
+      </w:r>
+      <w:r>
+        <w:t xml:space="preserve">. This final </w:t>
+      </w:r>
+      <w:r>
+        <w:t xml:space="preserve">iteration </w:t>
+      </w:r>
+      <w:r>
+        <w:t>will resemble</w:t>
+      </w:r>
+      <w:r>
+        <w:t xml:space="preserve"> the solution described </w:t>
+      </w:r>
+      <w:r>
+        <w:t>throughout the ‘</w:t>
+      </w:r>
+      <w:hyperlink w:anchor="_Design_of_the" w:history="1">
+        <w:r>
+          <w:rPr>
+            <w:rStyle w:val="Hyperlink"/>
+          </w:rPr>
+          <w:t>Design of the solution</w:t>
+        </w:r>
+      </w:hyperlink>
+      <w:r>
+        <w:t>’ section</w:t>
+      </w:r>
+      <w:r>
+        <w:t xml:space="preserve">, adhering to </w:t>
+      </w:r>
+      <w:r>
+        <w:t>all of the requirements laid out there. It will also potentially include things I didn’t think of during that stage</w:t>
+      </w:r>
+      <w:r>
+        <w:t xml:space="preserve"> that would bring it closer to</w:t>
+      </w:r>
+      <w:r>
+        <w:t xml:space="preserve"> solving my initial problem. </w:t>
+      </w:r>
+      <w:r>
+        <w:t>It is then ready for post-development evaluation.</w:t>
+      </w:r>
+    </w:p>
+    <w:p>
+      <w:pPr>
+        <w:pStyle w:val="Heading3"/>
+      </w:pPr>
+      <w:r>
+        <w:rPr>
+          <w:color w:val="0070C0"/>
+        </w:rPr>
+        <w:t>1</w:t>
+      </w:r>
+      <w:r>
+        <w:rPr>
+          <w:color w:val="0070C0"/>
+          <w:vertAlign w:val="superscript"/>
+        </w:rPr>
+        <w:t>st</w:t>
+      </w:r>
+      <w:r>
+        <w:rPr>
+          <w:color w:val="0070C0"/>
+        </w:rPr>
+        <w:t xml:space="preserve"> </w:t>
+      </w:r>
+      <w:r>
+        <w:rPr>
+          <w:color w:val="0070C0"/>
+        </w:rPr>
+        <w:t>i</w:t>
+      </w:r>
+      <w:r>
+        <w:rPr>
+          <w:color w:val="0070C0"/>
+        </w:rPr>
+        <w:t>teration</w:t>
+      </w:r>
+    </w:p>
+    <w:p>
+      <w:pPr>
+        <w:pStyle w:val="FirstDraft"/>
+      </w:pPr>
+      <w:r>
         <w:t xml:space="preserve">To begin, I need to </w:t>
       </w:r>
       <w:r>
-        <w:t xml:space="preserve">setup a basic screen </w:t>
+        <w:t xml:space="preserve">setup a basic </w:t>
+      </w:r>
+      <w:r>
+        <w:t xml:space="preserve">environment and implement </w:t>
+      </w:r>
+      <w:r>
+        <w:t>some physics</w:t>
+      </w:r>
+      <w:r>
+        <w:t xml:space="preserve"> </w:t>
       </w:r>
       <w:r>
         <w:t>so that I can later implement</w:t>
@@ -19582,7 +20123,13 @@
         <w:t xml:space="preserve">, and </w:t>
       </w:r>
       <w:r>
-        <w:t>tweak the logic in my game.</w:t>
+        <w:t>tweak the logic in my game</w:t>
+      </w:r>
+      <w:r>
+        <w:t xml:space="preserve"> as needed</w:t>
+      </w:r>
+      <w:r>
+        <w:t>.</w:t>
       </w:r>
     </w:p>
     <w:p>
@@ -19625,7 +20172,15 @@
         <w:t xml:space="preserve">but eventually got rid of it because enlarging </w:t>
       </w:r>
       <w:r>
-        <w:t>PNGs proved to be awkward (even with the scale parameter in Sprite.Draw)</w:t>
+        <w:t xml:space="preserve">PNGs proved to be awkward (even with the scale parameter in </w:t>
+      </w:r>
+      <w:proofErr w:type="spellStart"/>
+      <w:r>
+        <w:t>Sprite.Draw</w:t>
+      </w:r>
+      <w:proofErr w:type="spellEnd"/>
+      <w:r>
+        <w:t>)</w:t>
       </w:r>
       <w:r>
         <w:t>.</w:t>
@@ -19728,6 +20283,9 @@
       </w:r>
       <w:r>
         <w:t>, one branch of the folder tree might look like</w:t>
+      </w:r>
+      <w:r>
+        <w:t xml:space="preserve"> this</w:t>
       </w:r>
       <w:r>
         <w:t>:</w:t>
@@ -19943,8 +20501,20 @@
           <w:shd w:val="clear" w:color="auto" w:fill="FFFFFF"/>
           <w:lang w:eastAsia="en-GB"/>
         </w:rPr>
-        <w:t xml:space="preserve"> PoolBall.cs</w:t>
-      </w:r>
+        <w:t xml:space="preserve"> </w:t>
+      </w:r>
+      <w:proofErr w:type="spellStart"/>
+      <w:r>
+        <w:rPr>
+          <w:rFonts w:eastAsia="Times New Roman"/>
+          <w:noProof w:val="0"/>
+          <w:color w:val="0070C0"/>
+          <w:shd w:val="clear" w:color="auto" w:fill="FFFFFF"/>
+          <w:lang w:eastAsia="en-GB"/>
+        </w:rPr>
+        <w:t>PoolBall.cs</w:t>
+      </w:r>
+      <w:proofErr w:type="spellEnd"/>
     </w:p>
     <w:p>
       <w:pPr>
@@ -19965,8 +20535,13 @@
         <w:t>phase, I made a basic sprite class</w:t>
       </w:r>
       <w:r>
-        <w:t xml:space="preserve"> in Sprite.cs</w:t>
-      </w:r>
+        <w:t xml:space="preserve"> in </w:t>
+      </w:r>
+      <w:proofErr w:type="spellStart"/>
+      <w:r>
+        <w:t>Sprite.cs</w:t>
+      </w:r>
+      <w:proofErr w:type="spellEnd"/>
       <w:r>
         <w:t xml:space="preserve"> </w:t>
       </w:r>
@@ -19974,7 +20549,13 @@
         <w:t xml:space="preserve">that stored a sprite’s texture as a Texture2D and </w:t>
       </w:r>
       <w:r>
-        <w:t xml:space="preserve">position as a Vector2 (with position representing the centre of the object). </w:t>
+        <w:t xml:space="preserve">position as a Vector2 (with position representing the </w:t>
+      </w:r>
+      <w:r>
+        <w:t xml:space="preserve">coordinates of the </w:t>
+      </w:r>
+      <w:r>
+        <w:t xml:space="preserve">centre of the object). </w:t>
       </w:r>
       <w:r>
         <w:t>Apart from a constructor, it only needed a Draw method:</w:t>
@@ -20089,6 +20670,7 @@
     <w:p>
       <w:pPr>
         <w:pStyle w:val="Code"/>
+        <w:ind w:firstLine="720"/>
       </w:pPr>
       <w:r>
         <w:t>);</w:t>
@@ -20107,13 +20689,57 @@
         <w:pStyle w:val="FirstDraft"/>
       </w:pPr>
       <w:r>
-        <w:t xml:space="preserve">Most of the parameters in the spriteBatch.Draw method </w:t>
+        <w:t xml:space="preserve">Most of the parameters in the </w:t>
+      </w:r>
+      <w:proofErr w:type="spellStart"/>
+      <w:r>
+        <w:t>spriteBatch.Draw</w:t>
+      </w:r>
+      <w:proofErr w:type="spellEnd"/>
+      <w:r>
+        <w:t xml:space="preserve"> method </w:t>
       </w:r>
       <w:r>
         <w:t>don’t alter anything</w:t>
       </w:r>
       <w:r>
-        <w:t xml:space="preserve"> (apart from texture, position, and the new Vector2)</w:t>
+        <w:t xml:space="preserve"> (apart from </w:t>
+      </w:r>
+      <w:r>
+        <w:t>‘</w:t>
+      </w:r>
+      <w:r>
+        <w:t>texture</w:t>
+      </w:r>
+      <w:r>
+        <w:t>’</w:t>
+      </w:r>
+      <w:r>
+        <w:t xml:space="preserve">, </w:t>
+      </w:r>
+      <w:r>
+        <w:t>‘</w:t>
+      </w:r>
+      <w:r>
+        <w:t>position</w:t>
+      </w:r>
+      <w:r>
+        <w:t>’</w:t>
+      </w:r>
+      <w:r>
+        <w:t xml:space="preserve">, and </w:t>
+      </w:r>
+      <w:r>
+        <w:t>‘</w:t>
+      </w:r>
+      <w:r>
+        <w:t>new Vector2</w:t>
+      </w:r>
+      <w:r>
+        <w:t>(…)’</w:t>
+      </w:r>
+      <w:r>
+        <w:t>)</w:t>
       </w:r>
       <w:r>
         <w:t xml:space="preserve">, but </w:t>
@@ -20151,7 +20777,23 @@
         <w:t xml:space="preserve">that </w:t>
       </w:r>
       <w:r>
-        <w:t xml:space="preserve">featured an enum called ObjectType (either Rectangle or Circle) that </w:t>
+        <w:t xml:space="preserve">featured an </w:t>
+      </w:r>
+      <w:proofErr w:type="spellStart"/>
+      <w:r>
+        <w:t>enum</w:t>
+      </w:r>
+      <w:proofErr w:type="spellEnd"/>
+      <w:r>
+        <w:t xml:space="preserve"> called </w:t>
+      </w:r>
+      <w:proofErr w:type="spellStart"/>
+      <w:r>
+        <w:t>ObjectType</w:t>
+      </w:r>
+      <w:proofErr w:type="spellEnd"/>
+      <w:r>
+        <w:t xml:space="preserve"> (either Rectangle or Circle) that </w:t>
       </w:r>
       <w:r>
         <w:t xml:space="preserve">would let </w:t>
@@ -20226,7 +20868,33 @@
         <w:t>set the attribute during construction)</w:t>
       </w:r>
       <w:r>
-        <w:t>. Later, however, I realised that there was no rectangles that could be collided with in my game since the cushions were better modelled as individual trapeziums, so I removed the Rectangle ObjectType.</w:t>
+        <w:t>. Later, however, I realised that there w</w:t>
+      </w:r>
+      <w:r>
+        <w:t>ere</w:t>
+      </w:r>
+      <w:r>
+        <w:t xml:space="preserve"> no rectangles that could be collided with in my game </w:t>
+      </w:r>
+      <w:r>
+        <w:t>(</w:t>
+      </w:r>
+      <w:r>
+        <w:t>since the cushions were better modelled as individual trapeziums</w:t>
+      </w:r>
+      <w:r>
+        <w:t>)</w:t>
+      </w:r>
+      <w:r>
+        <w:t xml:space="preserve">, so I removed the Rectangle </w:t>
+      </w:r>
+      <w:proofErr w:type="spellStart"/>
+      <w:r>
+        <w:t>ObjectType</w:t>
+      </w:r>
+      <w:proofErr w:type="spellEnd"/>
+      <w:r>
+        <w:t>.</w:t>
       </w:r>
     </w:p>
     <w:p>
@@ -20237,10 +20905,22 @@
         <w:t>I left the Update method empty for now so that I could focus on developing the movement of a pool ball first (as explained above)</w:t>
       </w:r>
       <w:r>
-        <w:t>, but creating the CollideObject class was necessary so that PoolBall could inherit it later</w:t>
-      </w:r>
-      <w:r>
-        <w:t xml:space="preserve"> without me having to define a class after its subclass (which could get messy)</w:t>
+        <w:t>, but creating the CollideObject class was</w:t>
+      </w:r>
+      <w:r>
+        <w:t xml:space="preserve"> still</w:t>
+      </w:r>
+      <w:r>
+        <w:t xml:space="preserve"> necessary so that PoolBall could inherit it later</w:t>
+      </w:r>
+      <w:r>
+        <w:t xml:space="preserve"> without me having to define a class after its</w:t>
+      </w:r>
+      <w:r>
+        <w:t xml:space="preserve"> own</w:t>
+      </w:r>
+      <w:r>
+        <w:t xml:space="preserve"> subclass (which could get messy)</w:t>
       </w:r>
       <w:r>
         <w:t>.</w:t>
@@ -20256,22 +20936,1183 @@
       <w:r>
         <w:t xml:space="preserve">PoolBall class, </w:t>
       </w:r>
-    </w:p>
-    <w:p/>
-    <w:p/>
-    <w:p/>
-    <w:p/>
-    <w:p/>
-    <w:p/>
-    <w:p/>
-    <w:p/>
-    <w:p/>
-    <w:p/>
-    <w:p/>
-    <w:p/>
-    <w:p/>
-    <w:bookmarkStart w:id="50" w:name="_MON_1794910664"/>
-    <w:bookmarkEnd w:id="50"/>
+      <w:r>
+        <w:t xml:space="preserve">I defined </w:t>
+      </w:r>
+      <w:r>
+        <w:t>velocity</w:t>
+      </w:r>
+      <w:r>
+        <w:t xml:space="preserve"> and acceleration</w:t>
+      </w:r>
+      <w:r>
+        <w:t xml:space="preserve"> as Vector2s</w:t>
+      </w:r>
+      <w:r>
+        <w:t xml:space="preserve">. All </w:t>
+      </w:r>
+      <w:proofErr w:type="spellStart"/>
+      <w:r>
+        <w:t>PoolBalls</w:t>
+      </w:r>
+      <w:proofErr w:type="spellEnd"/>
+      <w:r>
+        <w:t xml:space="preserve"> have been abstracted to have a mass of 1 unit, since they all weight the same in analogue pool and having a mass of 1 makes velocity equal to momentum and acceleration equal to force (greatly reducing the number of attributes each PoolBall needs)</w:t>
+      </w:r>
+      <w:r>
+        <w:t xml:space="preserve">. </w:t>
+      </w:r>
+      <w:r>
+        <w:t>However</w:t>
+      </w:r>
+      <w:r>
+        <w:t>,</w:t>
+      </w:r>
+      <w:r>
+        <w:t xml:space="preserve"> the only force acting on </w:t>
+      </w:r>
+      <w:r>
+        <w:t>a PoolBall is friction (ignoring air resistance, which has been abstracted</w:t>
+      </w:r>
+      <w:r>
+        <w:t xml:space="preserve">) since </w:t>
+      </w:r>
+      <w:r>
+        <w:t xml:space="preserve">velocity is only changed </w:t>
+      </w:r>
+      <w:r>
+        <w:t xml:space="preserve">by friction or </w:t>
+      </w:r>
+      <w:r>
+        <w:t>when a collision occurs (in which case velocities are changed instantly, so acceleration isn’t needed</w:t>
+      </w:r>
+      <w:r>
+        <w:t>)</w:t>
+      </w:r>
+      <w:r>
+        <w:t>.</w:t>
+      </w:r>
+      <w:r>
+        <w:t xml:space="preserve"> So I re-named acceleration to </w:t>
+      </w:r>
+      <w:r>
+        <w:t>decelerationDueToFriction</w:t>
+      </w:r>
+      <w:r>
+        <w:t xml:space="preserve"> later on</w:t>
+      </w:r>
+      <w:r>
+        <w:t xml:space="preserve"> </w:t>
+      </w:r>
+      <w:r>
+        <w:t>to plainly layout what it is.</w:t>
+      </w:r>
+    </w:p>
+    <w:p>
+      <w:pPr>
+        <w:pStyle w:val="FirstDraft"/>
+      </w:pPr>
+      <w:r>
+        <w:t>After defining velocity, I created</w:t>
+      </w:r>
+      <w:r>
+        <w:t xml:space="preserve"> a simple </w:t>
+      </w:r>
+      <w:proofErr w:type="spellStart"/>
+      <w:r>
+        <w:t>ChangePosition</w:t>
+      </w:r>
+      <w:proofErr w:type="spellEnd"/>
+      <w:r>
+        <w:t xml:space="preserve"> </w:t>
+      </w:r>
+      <w:r>
+        <w:t xml:space="preserve">method </w:t>
+      </w:r>
+      <w:r>
+        <w:t xml:space="preserve">to be called inside of </w:t>
+      </w:r>
+      <w:proofErr w:type="spellStart"/>
+      <w:r>
+        <w:t>PoolBall’s</w:t>
+      </w:r>
+      <w:proofErr w:type="spellEnd"/>
+      <w:r>
+        <w:t xml:space="preserve"> Update method (which, as mentioned above, is called by Game1’s Update method each frame).</w:t>
+      </w:r>
+    </w:p>
+    <w:p>
+      <w:pPr>
+        <w:pStyle w:val="Code"/>
+      </w:pPr>
+      <w:r>
+        <w:t>public void ChangePosition()</w:t>
+      </w:r>
+    </w:p>
+    <w:p>
+      <w:pPr>
+        <w:pStyle w:val="Code"/>
+      </w:pPr>
+      <w:r>
+        <w:t>{</w:t>
+      </w:r>
+    </w:p>
+    <w:p>
+      <w:pPr>
+        <w:pStyle w:val="Code"/>
+        <w:ind w:firstLine="720"/>
+      </w:pPr>
+      <w:r>
+        <w:t>position += velocity;</w:t>
+      </w:r>
+    </w:p>
+    <w:p>
+      <w:pPr>
+        <w:pStyle w:val="Code"/>
+      </w:pPr>
+      <w:r>
+        <w:t>}</w:t>
+      </w:r>
+    </w:p>
+    <w:p>
+      <w:pPr>
+        <w:pStyle w:val="FirstDraft"/>
+      </w:pPr>
+      <w:r>
+        <w:t xml:space="preserve">I also </w:t>
+      </w:r>
+      <w:r>
+        <w:t>defined</w:t>
+      </w:r>
+      <w:r>
+        <w:t xml:space="preserve"> a</w:t>
+      </w:r>
+      <w:r>
+        <w:t xml:space="preserve"> </w:t>
+      </w:r>
+      <w:proofErr w:type="spellStart"/>
+      <w:r>
+        <w:t>DoBoundsCollision</w:t>
+      </w:r>
+      <w:proofErr w:type="spellEnd"/>
+      <w:r>
+        <w:t xml:space="preserve"> </w:t>
+      </w:r>
+      <w:r>
+        <w:t>method</w:t>
+      </w:r>
+      <w:r>
+        <w:t xml:space="preserve"> to</w:t>
+      </w:r>
+      <w:r>
+        <w:t xml:space="preserve"> </w:t>
+      </w:r>
+      <w:r>
+        <w:t xml:space="preserve">be called inside of </w:t>
+      </w:r>
+      <w:proofErr w:type="spellStart"/>
+      <w:r>
+        <w:t>PoolBall’s</w:t>
+      </w:r>
+      <w:proofErr w:type="spellEnd"/>
+      <w:r>
+        <w:t xml:space="preserve"> Update method. It </w:t>
+      </w:r>
+      <w:r>
+        <w:t>reflects a PoolBall when it reaches the edges of the screen to keep it in bounds.</w:t>
+      </w:r>
+      <w:r>
+        <w:t xml:space="preserve"> It also changes the </w:t>
+      </w:r>
+      <w:proofErr w:type="spellStart"/>
+      <w:r>
+        <w:t>PoolBall’s</w:t>
+      </w:r>
+      <w:proofErr w:type="spellEnd"/>
+      <w:r>
+        <w:t xml:space="preserve"> position</w:t>
+      </w:r>
+      <w:r>
+        <w:t xml:space="preserve"> appropriately</w:t>
+      </w:r>
+      <w:r>
+        <w:t xml:space="preserve"> to </w:t>
+      </w:r>
+      <w:r>
+        <w:t>place it outside of the bounds</w:t>
+      </w:r>
+      <w:r>
+        <w:t>. This p</w:t>
+      </w:r>
+      <w:r>
+        <w:t>revent</w:t>
+      </w:r>
+      <w:r>
+        <w:t>s</w:t>
+      </w:r>
+      <w:r>
+        <w:t xml:space="preserve"> repeated velocity changes</w:t>
+      </w:r>
+      <w:r>
+        <w:t xml:space="preserve"> and </w:t>
+      </w:r>
+      <w:proofErr w:type="spellStart"/>
+      <w:r>
+        <w:t>PoolBalls</w:t>
+      </w:r>
+      <w:proofErr w:type="spellEnd"/>
+      <w:r>
+        <w:t xml:space="preserve"> escaping</w:t>
+      </w:r>
+      <w:r>
+        <w:t xml:space="preserve"> if </w:t>
+      </w:r>
+      <w:r>
+        <w:t xml:space="preserve">a </w:t>
+      </w:r>
+      <w:r>
+        <w:t>one</w:t>
+      </w:r>
+      <w:r>
+        <w:t xml:space="preserve"> gets </w:t>
+      </w:r>
+      <w:r>
+        <w:t>partially outside of the frame (which is possible when velocity is large enough</w:t>
+      </w:r>
+      <w:r>
+        <w:t>)</w:t>
+      </w:r>
+      <w:r>
+        <w:t>.</w:t>
+      </w:r>
+    </w:p>
+    <w:p>
+      <w:pPr>
+        <w:pStyle w:val="Code"/>
+      </w:pPr>
+      <w:r>
+        <w:t>public void DoBoundsCollision()</w:t>
+      </w:r>
+    </w:p>
+    <w:p>
+      <w:pPr>
+        <w:pStyle w:val="Code"/>
+      </w:pPr>
+      <w:r>
+        <w:t>{</w:t>
+      </w:r>
+    </w:p>
+    <w:p>
+      <w:pPr>
+        <w:pStyle w:val="Code"/>
+        <w:ind w:firstLine="720"/>
+      </w:pPr>
+      <w:r>
+        <w:t>// with top:</w:t>
+      </w:r>
+    </w:p>
+    <w:p>
+      <w:pPr>
+        <w:pStyle w:val="Code"/>
+        <w:ind w:firstLine="720"/>
+      </w:pPr>
+      <w:r>
+        <w:t>if (position.Y - radius &lt; 0)</w:t>
+      </w:r>
+    </w:p>
+    <w:p>
+      <w:pPr>
+        <w:pStyle w:val="Code"/>
+        <w:ind w:firstLine="720"/>
+      </w:pPr>
+      <w:r>
+        <w:t>{</w:t>
+      </w:r>
+    </w:p>
+    <w:p>
+      <w:pPr>
+        <w:pStyle w:val="Code"/>
+        <w:ind w:left="720" w:firstLine="720"/>
+      </w:pPr>
+      <w:r>
+        <w:t>position = new Vector2(position.X, radius); // keeping in bounds if it clips out</w:t>
+      </w:r>
+    </w:p>
+    <w:p>
+      <w:pPr>
+        <w:pStyle w:val="Code"/>
+        <w:ind w:left="720" w:firstLine="720"/>
+      </w:pPr>
+      <w:r>
+        <w:t>velocity = new Vector2(velocity.X, -velocity.Y); // reversing part of it to give the effect of an elastic collision</w:t>
+      </w:r>
+    </w:p>
+    <w:p>
+      <w:pPr>
+        <w:pStyle w:val="Code"/>
+        <w:ind w:firstLine="720"/>
+      </w:pPr>
+      <w:r>
+        <w:t>}</w:t>
+      </w:r>
+    </w:p>
+    <w:p>
+      <w:pPr>
+        <w:pStyle w:val="Code"/>
+      </w:pPr>
+    </w:p>
+    <w:p>
+      <w:pPr>
+        <w:pStyle w:val="Code"/>
+        <w:ind w:firstLine="720"/>
+      </w:pPr>
+      <w:r>
+        <w:t>// with bottom:</w:t>
+      </w:r>
+    </w:p>
+    <w:p>
+      <w:pPr>
+        <w:pStyle w:val="Code"/>
+        <w:ind w:firstLine="720"/>
+      </w:pPr>
+      <w:r>
+        <w:t>if (position.Y + radius &gt; Game1.windowHeight)</w:t>
+      </w:r>
+    </w:p>
+    <w:p>
+      <w:pPr>
+        <w:pStyle w:val="Code"/>
+        <w:ind w:firstLine="720"/>
+      </w:pPr>
+      <w:r>
+        <w:t>{</w:t>
+      </w:r>
+    </w:p>
+    <w:p>
+      <w:pPr>
+        <w:pStyle w:val="Code"/>
+        <w:ind w:left="720" w:firstLine="720"/>
+      </w:pPr>
+      <w:r>
+        <w:t>position = position = new Vector2(position.X, Game1.windowHeight - radius); // keeping in bounds if it clips out</w:t>
+      </w:r>
+    </w:p>
+    <w:p>
+      <w:pPr>
+        <w:pStyle w:val="Code"/>
+        <w:ind w:left="720" w:firstLine="720"/>
+      </w:pPr>
+      <w:r>
+        <w:t>velocity = new Vector2(velocity.X, -velocity.Y); // reversing part of it to give the effect of an elastic collision</w:t>
+      </w:r>
+    </w:p>
+    <w:p>
+      <w:pPr>
+        <w:pStyle w:val="Code"/>
+        <w:ind w:firstLine="720"/>
+      </w:pPr>
+      <w:r>
+        <w:t>}</w:t>
+      </w:r>
+    </w:p>
+    <w:p>
+      <w:pPr>
+        <w:pStyle w:val="Code"/>
+      </w:pPr>
+    </w:p>
+    <w:p>
+      <w:pPr>
+        <w:pStyle w:val="Code"/>
+        <w:ind w:firstLine="720"/>
+      </w:pPr>
+      <w:r>
+        <w:t>// with left:</w:t>
+      </w:r>
+    </w:p>
+    <w:p>
+      <w:pPr>
+        <w:pStyle w:val="Code"/>
+        <w:ind w:firstLine="720"/>
+      </w:pPr>
+      <w:r>
+        <w:t>if (position.X - radius &lt; 0)</w:t>
+      </w:r>
+    </w:p>
+    <w:p>
+      <w:pPr>
+        <w:pStyle w:val="Code"/>
+        <w:ind w:firstLine="720"/>
+      </w:pPr>
+      <w:r>
+        <w:t>{</w:t>
+      </w:r>
+    </w:p>
+    <w:p>
+      <w:pPr>
+        <w:pStyle w:val="Code"/>
+        <w:ind w:left="720" w:firstLine="720"/>
+      </w:pPr>
+      <w:r>
+        <w:t>position = new Vector2(radius, position.Y); // keeping in bounds if it clips out</w:t>
+      </w:r>
+    </w:p>
+    <w:p>
+      <w:pPr>
+        <w:pStyle w:val="Code"/>
+        <w:ind w:left="720" w:firstLine="720"/>
+      </w:pPr>
+      <w:r>
+        <w:t>velocity = new Vector2(-velocity.X, velocity.Y); // reversing part of it to give the effect of an elastic collision</w:t>
+      </w:r>
+    </w:p>
+    <w:p>
+      <w:pPr>
+        <w:pStyle w:val="Code"/>
+        <w:ind w:firstLine="720"/>
+      </w:pPr>
+      <w:r>
+        <w:t>}</w:t>
+      </w:r>
+    </w:p>
+    <w:p>
+      <w:pPr>
+        <w:pStyle w:val="Code"/>
+      </w:pPr>
+    </w:p>
+    <w:p>
+      <w:pPr>
+        <w:pStyle w:val="Code"/>
+        <w:ind w:firstLine="720"/>
+      </w:pPr>
+      <w:r>
+        <w:t>// with right:</w:t>
+      </w:r>
+    </w:p>
+    <w:p>
+      <w:pPr>
+        <w:pStyle w:val="Code"/>
+        <w:ind w:firstLine="720"/>
+      </w:pPr>
+      <w:r>
+        <w:t>if (position.X + radius &gt; Game1.windowWidth)</w:t>
+      </w:r>
+    </w:p>
+    <w:p>
+      <w:pPr>
+        <w:pStyle w:val="Code"/>
+        <w:ind w:firstLine="720"/>
+      </w:pPr>
+      <w:r>
+        <w:t>{</w:t>
+      </w:r>
+    </w:p>
+    <w:p>
+      <w:pPr>
+        <w:pStyle w:val="Code"/>
+        <w:ind w:left="720" w:firstLine="720"/>
+      </w:pPr>
+      <w:r>
+        <w:t>position = new Vector2(Game1.windowWidth - radius, position.Y); // keeping in bounds if it clips out</w:t>
+      </w:r>
+    </w:p>
+    <w:p>
+      <w:pPr>
+        <w:pStyle w:val="Code"/>
+        <w:ind w:left="720" w:firstLine="720"/>
+      </w:pPr>
+      <w:r>
+        <w:t>velocity = new Vector2(-velocity.X, velocity.Y); // reversing part of it to give the effect of an elastic collision</w:t>
+      </w:r>
+    </w:p>
+    <w:p>
+      <w:pPr>
+        <w:pStyle w:val="Code"/>
+        <w:ind w:firstLine="720"/>
+      </w:pPr>
+      <w:r>
+        <w:t>}</w:t>
+      </w:r>
+    </w:p>
+    <w:p>
+      <w:pPr>
+        <w:pStyle w:val="Code"/>
+      </w:pPr>
+      <w:r>
+        <w:t>}</w:t>
+      </w:r>
+    </w:p>
+    <w:p>
+      <w:pPr>
+        <w:pStyle w:val="FirstDraft"/>
+      </w:pPr>
+      <w:r>
+        <w:t xml:space="preserve">Moving onto the CueBall class, it inherits </w:t>
+      </w:r>
+      <w:r>
+        <w:t xml:space="preserve">from PoolBall but also has </w:t>
+      </w:r>
+      <w:r>
+        <w:t>a Shoot method. This takes in a mouse position</w:t>
+      </w:r>
+      <w:r>
+        <w:t xml:space="preserve"> (given by </w:t>
+      </w:r>
+      <w:r>
+        <w:rPr>
+          <w:rStyle w:val="CodeChar"/>
+        </w:rPr>
+        <w:t>new Vector2(Mouse.GetState().X, Mouse.GetState().Y)</w:t>
+      </w:r>
+      <w:r>
+        <w:t>)</w:t>
+      </w:r>
+      <w:r>
+        <w:t xml:space="preserve"> and finds a relative</w:t>
+      </w:r>
+      <w:r>
+        <w:t xml:space="preserve"> position vector between the centre of the CueBall and the mouse position to give a direction and magnitude of initial velocity</w:t>
+      </w:r>
+      <w:r>
+        <w:t xml:space="preserve"> when shooting. This means that the CueBall will always move in the direction you click</w:t>
+      </w:r>
+      <w:r>
+        <w:t xml:space="preserve"> (provided it’s stationary beforehand)</w:t>
+      </w:r>
+      <w:r>
+        <w:t>, making aiming intuitive. It also means that the further you click away from it, the faster it moves.</w:t>
+      </w:r>
+    </w:p>
+    <w:p>
+      <w:pPr>
+        <w:pStyle w:val="Code"/>
+      </w:pPr>
+      <w:r>
+        <w:t>public void Shoot(Vector2 mousePosition)</w:t>
+      </w:r>
+    </w:p>
+    <w:p>
+      <w:pPr>
+        <w:pStyle w:val="Code"/>
+      </w:pPr>
+      <w:r>
+        <w:t>{</w:t>
+      </w:r>
+    </w:p>
+    <w:p>
+      <w:pPr>
+        <w:pStyle w:val="Code"/>
+        <w:ind w:firstLine="720"/>
+      </w:pPr>
+      <w:r>
+        <w:t>Vector2 movementVector = mousePosition - position;</w:t>
+      </w:r>
+    </w:p>
+    <w:p>
+      <w:pPr>
+        <w:pStyle w:val="Code"/>
+        <w:ind w:firstLine="720"/>
+      </w:pPr>
+      <w:r>
+        <w:t>velocity += movementVector;</w:t>
+      </w:r>
+    </w:p>
+    <w:p>
+      <w:pPr>
+        <w:pStyle w:val="Code"/>
+      </w:pPr>
+      <w:r>
+        <w:t>}</w:t>
+      </w:r>
+    </w:p>
+    <w:p>
+      <w:pPr>
+        <w:pStyle w:val="FirstDraft"/>
+      </w:pPr>
+      <w:r>
+        <w:t xml:space="preserve">However, since this approach causes the </w:t>
+      </w:r>
+      <w:r>
+        <w:t xml:space="preserve">CueBall </w:t>
+      </w:r>
+      <w:r>
+        <w:t>to move the distance between the</w:t>
+      </w:r>
+      <w:r>
+        <w:t xml:space="preserve"> click every frame, it moves way too fast. To fix this, I added</w:t>
+      </w:r>
+      <w:r>
+        <w:t xml:space="preserve"> a</w:t>
+      </w:r>
+      <w:r>
+        <w:t xml:space="preserve"> </w:t>
+      </w:r>
+      <w:r>
+        <w:t xml:space="preserve">constant float </w:t>
+      </w:r>
+      <w:proofErr w:type="spellStart"/>
+      <w:r>
+        <w:t>VelocityMultiplier</w:t>
+      </w:r>
+      <w:proofErr w:type="spellEnd"/>
+      <w:r>
+        <w:t xml:space="preserve"> which equals 1 / 25</w:t>
+      </w:r>
+      <w:r>
+        <w:t xml:space="preserve"> (a value found through experiment</w:t>
+      </w:r>
+      <w:r>
+        <w:t>ation</w:t>
+      </w:r>
+      <w:r>
+        <w:t xml:space="preserve"> that moves the CueBall just a bi</w:t>
+      </w:r>
+      <w:r>
+        <w:t>t further than the distance of the mouse from it).</w:t>
+      </w:r>
+      <w:r>
+        <w:t xml:space="preserve"> </w:t>
+      </w:r>
+      <w:r>
+        <w:rPr>
+          <w:rStyle w:val="CodeChar"/>
+        </w:rPr>
+        <w:t>movementVector</w:t>
+      </w:r>
+      <w:r>
+        <w:t xml:space="preserve"> is</w:t>
+      </w:r>
+      <w:r>
+        <w:t xml:space="preserve"> then multiplied by this before velocity is changed, as shown:</w:t>
+      </w:r>
+    </w:p>
+    <w:p>
+      <w:pPr>
+        <w:pStyle w:val="Code"/>
+      </w:pPr>
+      <w:r>
+        <w:t>public void Shoot(Vector2 mousePosition)</w:t>
+      </w:r>
+    </w:p>
+    <w:p>
+      <w:pPr>
+        <w:pStyle w:val="Code"/>
+      </w:pPr>
+      <w:r>
+        <w:t>{</w:t>
+      </w:r>
+    </w:p>
+    <w:p>
+      <w:pPr>
+        <w:pStyle w:val="Code"/>
+        <w:ind w:firstLine="720"/>
+      </w:pPr>
+      <w:r>
+        <w:t>Vector2 movementVector = mousePosition - position;</w:t>
+      </w:r>
+    </w:p>
+    <w:p>
+      <w:pPr>
+        <w:pStyle w:val="Code"/>
+        <w:ind w:firstLine="720"/>
+      </w:pPr>
+      <w:r>
+        <w:t xml:space="preserve">velocity += </w:t>
+      </w:r>
+      <w:bookmarkStart w:id="54" w:name="_Hlk185420201"/>
+      <w:r>
+        <w:t>movementVector</w:t>
+      </w:r>
+      <w:bookmarkEnd w:id="54"/>
+      <w:r>
+        <w:t xml:space="preserve"> * VelocityMultiplier</w:t>
+      </w:r>
+      <w:r>
+        <w:t>;</w:t>
+      </w:r>
+    </w:p>
+    <w:p>
+      <w:pPr>
+        <w:pStyle w:val="Code"/>
+      </w:pPr>
+      <w:r>
+        <w:t>}</w:t>
+      </w:r>
+    </w:p>
+    <w:p>
+      <w:pPr>
+        <w:pStyle w:val="FirstDraft"/>
+      </w:pPr>
+      <w:r>
+        <w:t xml:space="preserve">I also added a </w:t>
+      </w:r>
+      <w:proofErr w:type="spellStart"/>
+      <w:r>
+        <w:t>DebugMove</w:t>
+      </w:r>
+      <w:proofErr w:type="spellEnd"/>
+      <w:r>
+        <w:t xml:space="preserve"> method that just sets the </w:t>
+      </w:r>
+      <w:r>
+        <w:t>position of the CueBall to the mouse position (and the velocity to 0 to stop it moving).</w:t>
+      </w:r>
+    </w:p>
+    <w:p>
+      <w:pPr>
+        <w:pStyle w:val="Code"/>
+      </w:pPr>
+      <w:r>
+        <w:t>public void DebugMove(Vector2 _position)</w:t>
+      </w:r>
+    </w:p>
+    <w:p>
+      <w:pPr>
+        <w:pStyle w:val="Code"/>
+      </w:pPr>
+      <w:r>
+        <w:t>{</w:t>
+      </w:r>
+    </w:p>
+    <w:p>
+      <w:pPr>
+        <w:pStyle w:val="Code"/>
+        <w:ind w:firstLine="720"/>
+      </w:pPr>
+      <w:r>
+        <w:t>velocity = Vector2.Zero;</w:t>
+      </w:r>
+    </w:p>
+    <w:p>
+      <w:pPr>
+        <w:pStyle w:val="Code"/>
+        <w:ind w:firstLine="720"/>
+      </w:pPr>
+      <w:r>
+        <w:t>position = _position;</w:t>
+      </w:r>
+    </w:p>
+    <w:p>
+      <w:pPr>
+        <w:pStyle w:val="Code"/>
+      </w:pPr>
+      <w:r>
+        <w:t>}</w:t>
+      </w:r>
+    </w:p>
+    <w:p>
+      <w:pPr>
+        <w:pStyle w:val="FirstDraft"/>
+      </w:pPr>
+      <w:r>
+        <w:t>In the Update method, it is triggered with the right mouse button and teleports the CueBall to the mouse position.</w:t>
+      </w:r>
+    </w:p>
+    <w:p>
+      <w:pPr>
+        <w:pStyle w:val="Code"/>
+      </w:pPr>
+      <w:r>
+        <w:t>if (Mouse.GetState().RightButton == ButtonState.Pressed)</w:t>
+      </w:r>
+    </w:p>
+    <w:p>
+      <w:pPr>
+        <w:pStyle w:val="Code"/>
+      </w:pPr>
+      <w:r>
+        <w:t>{</w:t>
+      </w:r>
+    </w:p>
+    <w:p>
+      <w:pPr>
+        <w:pStyle w:val="Code"/>
+        <w:ind w:firstLine="720"/>
+      </w:pPr>
+      <w:r>
+        <w:t>DebugMove(currentMousePosition);</w:t>
+      </w:r>
+    </w:p>
+    <w:p>
+      <w:pPr>
+        <w:pStyle w:val="Code"/>
+      </w:pPr>
+      <w:r>
+        <w:t>}</w:t>
+      </w:r>
+    </w:p>
+    <w:p>
+      <w:pPr>
+        <w:pStyle w:val="FirstDraft"/>
+      </w:pPr>
+      <w:r>
+        <w:t>S</w:t>
+      </w:r>
+      <w:r>
+        <w:t xml:space="preserve">ince that is all implemented, it’s time to add friction to all </w:t>
+      </w:r>
+      <w:proofErr w:type="spellStart"/>
+      <w:r>
+        <w:t>PoolBalls</w:t>
+      </w:r>
+      <w:proofErr w:type="spellEnd"/>
+      <w:r>
+        <w:t xml:space="preserve">. </w:t>
+      </w:r>
+      <w:r>
+        <w:t xml:space="preserve">For simplicity, we will always consider </w:t>
+      </w:r>
+      <w:r>
+        <w:t xml:space="preserve">stationary </w:t>
+      </w:r>
+      <w:proofErr w:type="spellStart"/>
+      <w:r>
+        <w:t>PoolBalls</w:t>
+      </w:r>
+      <w:proofErr w:type="spellEnd"/>
+      <w:r>
+        <w:t xml:space="preserve"> to be on the point of moving, meaning </w:t>
+      </w:r>
+      <w:r>
+        <w:t xml:space="preserve">that for all </w:t>
+      </w:r>
+      <w:r>
+        <w:t>situations</w:t>
+      </w:r>
+      <w:r>
+        <w:t xml:space="preserve"> we</w:t>
+      </w:r>
+      <w:r>
+        <w:t xml:space="preserve"> can use the formula: </w:t>
+      </w:r>
+      <w:r>
+        <w:t>f</w:t>
+      </w:r>
+      <w:r>
+        <w:t>riction</w:t>
+      </w:r>
+      <w:r>
+        <w:t xml:space="preserve"> on the PoolBall</w:t>
+      </w:r>
+      <w:r>
+        <w:t xml:space="preserve"> = </w:t>
+      </w:r>
+      <w:r>
+        <w:t xml:space="preserve">coefficient of friction between the </w:t>
+      </w:r>
+      <w:r>
+        <w:t>PoolBall and the surface</w:t>
+      </w:r>
+      <w:r>
+        <w:t xml:space="preserve"> * reaction force</w:t>
+      </w:r>
+      <w:r>
+        <w:t xml:space="preserve"> of the PoolBall due to the surface. </w:t>
+      </w:r>
+      <w:r>
+        <w:t>By resolving forces</w:t>
+      </w:r>
+      <w:r>
+        <w:t xml:space="preserve"> vertically</w:t>
+      </w:r>
+      <w:r>
+        <w:t xml:space="preserve">, we find that the reaction force is equal to the </w:t>
+      </w:r>
+      <w:r>
+        <w:t xml:space="preserve">mass of the PoolBall multiplied by </w:t>
+      </w:r>
+      <w:r>
+        <w:t xml:space="preserve">the gravitational field strength the PoolBall is experiencing. </w:t>
+      </w:r>
+      <w:r>
+        <w:t>(</w:t>
+      </w:r>
+      <w:r>
+        <w:t>For simplicity, we will set the gravitational field strength to 1 unit</w:t>
+      </w:r>
+      <w:r>
+        <w:t>)</w:t>
+      </w:r>
+      <w:r>
+        <w:t>.</w:t>
+      </w:r>
+      <w:r>
+        <w:t xml:space="preserve"> This means that </w:t>
+      </w:r>
+      <w:r>
+        <w:t xml:space="preserve">the force of friction the PoolBall experiences </w:t>
+      </w:r>
+      <w:r>
+        <w:t>has a constant magnitude and acts opposite to the motion of the PoolBall, letting me decide the exact value myself through experimenting with only changing one variable (the coefficient of friction between the PoolBall and the surface).</w:t>
+      </w:r>
+      <w:r>
+        <w:t xml:space="preserve"> In the end, I landed on </w:t>
+      </w:r>
+      <w:r>
+        <w:rPr>
+          <w:rStyle w:val="NotesChar"/>
+        </w:rPr>
+        <w:t>[placeholder (see NOTE below), 0.01]</w:t>
+      </w:r>
+      <w:r>
+        <w:t>.</w:t>
+      </w:r>
+    </w:p>
+    <w:p>
+      <w:pPr>
+        <w:pStyle w:val="FirstDraft"/>
+      </w:pPr>
+      <w:r>
+        <w:t xml:space="preserve">Putting this inside of a </w:t>
+      </w:r>
+      <w:proofErr w:type="spellStart"/>
+      <w:r>
+        <w:t>DoFriction</w:t>
+      </w:r>
+      <w:proofErr w:type="spellEnd"/>
+      <w:r>
+        <w:t xml:space="preserve"> method</w:t>
+      </w:r>
+      <w:r>
+        <w:t>, we get:</w:t>
+      </w:r>
+    </w:p>
+    <w:p>
+      <w:pPr>
+        <w:pStyle w:val="Code"/>
+      </w:pPr>
+      <w:r>
+        <w:t>public void DoFriction()</w:t>
+      </w:r>
+    </w:p>
+    <w:p>
+      <w:pPr>
+        <w:pStyle w:val="Code"/>
+      </w:pPr>
+      <w:r>
+        <w:t>{</w:t>
+      </w:r>
+    </w:p>
+    <w:p>
+      <w:pPr>
+        <w:pStyle w:val="Code"/>
+        <w:ind w:firstLine="720"/>
+      </w:pPr>
+      <w:r>
+        <w:t>// horizontal:</w:t>
+      </w:r>
+    </w:p>
+    <w:p>
+      <w:pPr>
+        <w:pStyle w:val="Code"/>
+        <w:ind w:firstLine="720"/>
+      </w:pPr>
+      <w:r>
+        <w:t>if (Math.Abs(velocity.X) &gt; 0.1)</w:t>
+      </w:r>
+    </w:p>
+    <w:p>
+      <w:pPr>
+        <w:pStyle w:val="Code"/>
+        <w:ind w:firstLine="720"/>
+      </w:pPr>
+      <w:r>
+        <w:t>{</w:t>
+      </w:r>
+    </w:p>
+    <w:p>
+      <w:pPr>
+        <w:pStyle w:val="Code"/>
+        <w:ind w:left="720"/>
+      </w:pPr>
+      <w:r>
+        <w:t>velocity = new Vector2(velocity.X - decelerationDueToFriction.X, velocity.Y); // decelerating</w:t>
+      </w:r>
+    </w:p>
+    <w:p>
+      <w:pPr>
+        <w:pStyle w:val="Code"/>
+        <w:ind w:firstLine="720"/>
+      </w:pPr>
+      <w:r>
+        <w:t>}</w:t>
+      </w:r>
+    </w:p>
+    <w:p>
+      <w:pPr>
+        <w:pStyle w:val="Code"/>
+        <w:ind w:firstLine="720"/>
+      </w:pPr>
+      <w:r>
+        <w:t>else</w:t>
+      </w:r>
+    </w:p>
+    <w:p>
+      <w:pPr>
+        <w:pStyle w:val="Code"/>
+        <w:ind w:firstLine="720"/>
+      </w:pPr>
+      <w:r>
+        <w:t>{</w:t>
+      </w:r>
+    </w:p>
+    <w:p>
+      <w:pPr>
+        <w:pStyle w:val="Code"/>
+        <w:ind w:firstLine="720"/>
+      </w:pPr>
+      <w:r>
+        <w:t>velocity = new Vector2(0, velocity.Y);</w:t>
+      </w:r>
+    </w:p>
+    <w:p>
+      <w:pPr>
+        <w:pStyle w:val="Code"/>
+        <w:ind w:left="720"/>
+      </w:pPr>
+      <w:r>
+        <w:t>decelerationDueToFriction = new Vector2(0, decelerationDueToFriction.Y);</w:t>
+      </w:r>
+    </w:p>
+    <w:p>
+      <w:pPr>
+        <w:pStyle w:val="Code"/>
+        <w:ind w:firstLine="720"/>
+      </w:pPr>
+      <w:r>
+        <w:t>}</w:t>
+      </w:r>
+    </w:p>
+    <w:p>
+      <w:pPr>
+        <w:pStyle w:val="Code"/>
+      </w:pPr>
+    </w:p>
+    <w:p>
+      <w:pPr>
+        <w:pStyle w:val="Code"/>
+        <w:ind w:firstLine="720"/>
+      </w:pPr>
+      <w:r>
+        <w:t>// vertical:</w:t>
+      </w:r>
+    </w:p>
+    <w:p>
+      <w:pPr>
+        <w:pStyle w:val="Code"/>
+        <w:ind w:firstLine="720"/>
+      </w:pPr>
+      <w:r>
+        <w:t>if (Math.Abs(velocity.Y) &gt; 0.1)</w:t>
+      </w:r>
+    </w:p>
+    <w:p>
+      <w:pPr>
+        <w:pStyle w:val="Code"/>
+        <w:ind w:firstLine="720"/>
+      </w:pPr>
+      <w:r>
+        <w:t>{</w:t>
+      </w:r>
+    </w:p>
+    <w:p>
+      <w:pPr>
+        <w:pStyle w:val="Code"/>
+        <w:ind w:left="720"/>
+      </w:pPr>
+      <w:r>
+        <w:t>velocity = new Vector2(velocity.X, velocity.Y - decelerationDueToFriction.Y); // decelerating</w:t>
+      </w:r>
+    </w:p>
+    <w:p>
+      <w:pPr>
+        <w:pStyle w:val="Code"/>
+        <w:ind w:firstLine="720"/>
+      </w:pPr>
+      <w:r>
+        <w:t>}</w:t>
+      </w:r>
+    </w:p>
+    <w:p>
+      <w:pPr>
+        <w:pStyle w:val="Code"/>
+        <w:ind w:firstLine="720"/>
+      </w:pPr>
+      <w:r>
+        <w:t>else</w:t>
+      </w:r>
+    </w:p>
+    <w:p>
+      <w:pPr>
+        <w:pStyle w:val="Code"/>
+        <w:ind w:firstLine="720"/>
+      </w:pPr>
+      <w:r>
+        <w:t>{</w:t>
+      </w:r>
+    </w:p>
+    <w:p>
+      <w:pPr>
+        <w:pStyle w:val="Code"/>
+        <w:ind w:firstLine="720"/>
+      </w:pPr>
+      <w:r>
+        <w:t>velocity = new Vector2(velocity.X, 0);</w:t>
+      </w:r>
+    </w:p>
+    <w:p>
+      <w:pPr>
+        <w:pStyle w:val="Code"/>
+      </w:pPr>
+      <w:r>
+        <w:t>decelerationDueToFriction = new Vector2(decelerationDueToFriction.X, 0);</w:t>
+      </w:r>
+    </w:p>
+    <w:p>
+      <w:pPr>
+        <w:pStyle w:val="Code"/>
+      </w:pPr>
+      <w:r>
+        <w:t>}</w:t>
+      </w:r>
+    </w:p>
+    <w:p>
+      <w:pPr>
+        <w:pStyle w:val="Code"/>
+      </w:pPr>
+      <w:r>
+        <w:t>}</w:t>
+      </w:r>
+    </w:p>
+    <w:p>
+      <w:pPr>
+        <w:pStyle w:val="FirstDraft"/>
+      </w:pPr>
+    </w:p>
+    <w:p>
+      <w:pPr>
+        <w:pStyle w:val="FirstDraft"/>
+      </w:pPr>
+    </w:p>
+    <w:p>
+      <w:pPr>
+        <w:pStyle w:val="FirstDraft"/>
+      </w:pPr>
+    </w:p>
+    <w:p>
+      <w:pPr>
+        <w:pStyle w:val="FirstDraft"/>
+      </w:pPr>
+    </w:p>
+    <w:p>
+      <w:pPr>
+        <w:pStyle w:val="Notes"/>
+      </w:pPr>
+      <w:r>
+        <w:t>[NOTE: change friction in the code to work as above]</w:t>
+      </w:r>
+    </w:p>
+    <w:bookmarkStart w:id="55" w:name="_MON_1794910664"/>
+    <w:bookmarkEnd w:id="55"/>
     <w:p>
       <w:r>
         <w:object w:dxaOrig="9026" w:dyaOrig="13567" w14:anchorId="0763EA2F">
@@ -20297,7 +22138,7 @@
           <v:shape id="_x0000_i1025" type="#_x0000_t75" style="width:451pt;height:677.9pt" o:ole="">
             <v:imagedata r:id="rId21" o:title=""/>
           </v:shape>
-          <o:OLEObject Type="Embed" ProgID="Word.OpenDocumentText.12" ShapeID="_x0000_i1025" DrawAspect="Content" ObjectID="_1795509345" r:id="rId22"/>
+          <o:OLEObject Type="Embed" ProgID="Word.OpenDocumentText.12" ShapeID="_x0000_i1025" DrawAspect="Content" ObjectID="_1796106633" r:id="rId22"/>
         </w:object>
       </w:r>
     </w:p>
@@ -20313,6 +22154,33 @@
     <w:p/>
     <w:p>
       <w:pPr>
+        <w:pStyle w:val="Heading3"/>
+        <w:rPr>
+          <w:color w:val="0070C0"/>
+        </w:rPr>
+      </w:pPr>
+      <w:r>
+        <w:rPr>
+          <w:color w:val="0070C0"/>
+        </w:rPr>
+        <w:t>1</w:t>
+      </w:r>
+      <w:r>
+        <w:rPr>
+          <w:color w:val="0070C0"/>
+          <w:vertAlign w:val="superscript"/>
+        </w:rPr>
+        <w:t>st</w:t>
+      </w:r>
+      <w:r>
+        <w:rPr>
+          <w:color w:val="0070C0"/>
+        </w:rPr>
+        <w:t xml:space="preserve"> iteration review</w:t>
+      </w:r>
+    </w:p>
+    <w:p>
+      <w:pPr>
         <w:pStyle w:val="Heading2"/>
         <w:rPr>
           <w:color w:val="3A7C22" w:themeColor="accent6" w:themeShade="BF"/>
@@ -20696,7 +22564,27 @@
           <w:sz w:val="19"/>
           <w:szCs w:val="19"/>
         </w:rPr>
-        <w:t>public void DoCircleCircleCollision()</w:t>
+        <w:t xml:space="preserve">public void </w:t>
+      </w:r>
+      <w:proofErr w:type="spellStart"/>
+      <w:r>
+        <w:rPr>
+          <w:rFonts w:ascii="Cascadia Mono" w:hAnsi="Cascadia Mono" w:cs="Cascadia Mono"/>
+          <w:color w:val="000000"/>
+          <w:sz w:val="19"/>
+          <w:szCs w:val="19"/>
+        </w:rPr>
+        <w:t>DoCircleCircleCollision</w:t>
+      </w:r>
+      <w:proofErr w:type="spellEnd"/>
+      <w:r>
+        <w:rPr>
+          <w:rFonts w:ascii="Cascadia Mono" w:hAnsi="Cascadia Mono" w:cs="Cascadia Mono"/>
+          <w:color w:val="000000"/>
+          <w:sz w:val="19"/>
+          <w:szCs w:val="19"/>
+        </w:rPr>
+        <w:t>()</w:t>
       </w:r>
     </w:p>
     <w:p>
@@ -20742,7 +22630,27 @@
           <w:sz w:val="19"/>
           <w:szCs w:val="19"/>
         </w:rPr>
-        <w:t xml:space="preserve">    foreach (PoolBall poolBall in Match1.poolBalls)</w:t>
+        <w:t xml:space="preserve">    foreach (PoolBall </w:t>
+      </w:r>
+      <w:proofErr w:type="spellStart"/>
+      <w:r>
+        <w:rPr>
+          <w:rFonts w:ascii="Cascadia Mono" w:hAnsi="Cascadia Mono" w:cs="Cascadia Mono"/>
+          <w:color w:val="000000"/>
+          <w:sz w:val="19"/>
+          <w:szCs w:val="19"/>
+        </w:rPr>
+        <w:t>poolBall</w:t>
+      </w:r>
+      <w:proofErr w:type="spellEnd"/>
+      <w:r>
+        <w:rPr>
+          <w:rFonts w:ascii="Cascadia Mono" w:hAnsi="Cascadia Mono" w:cs="Cascadia Mono"/>
+          <w:color w:val="000000"/>
+          <w:sz w:val="19"/>
+          <w:szCs w:val="19"/>
+        </w:rPr>
+        <w:t xml:space="preserve"> in Match1.poolBalls)</w:t>
       </w:r>
     </w:p>
     <w:p>
@@ -20788,7 +22696,27 @@
           <w:sz w:val="19"/>
           <w:szCs w:val="19"/>
         </w:rPr>
-        <w:t xml:space="preserve">        if (poolBall == this) // no need to check if it collides with itself</w:t>
+        <w:t xml:space="preserve">        if (</w:t>
+      </w:r>
+      <w:proofErr w:type="spellStart"/>
+      <w:r>
+        <w:rPr>
+          <w:rFonts w:ascii="Cascadia Mono" w:hAnsi="Cascadia Mono" w:cs="Cascadia Mono"/>
+          <w:color w:val="000000"/>
+          <w:sz w:val="19"/>
+          <w:szCs w:val="19"/>
+        </w:rPr>
+        <w:t>poolBall</w:t>
+      </w:r>
+      <w:proofErr w:type="spellEnd"/>
+      <w:r>
+        <w:rPr>
+          <w:rFonts w:ascii="Cascadia Mono" w:hAnsi="Cascadia Mono" w:cs="Cascadia Mono"/>
+          <w:color w:val="000000"/>
+          <w:sz w:val="19"/>
+          <w:szCs w:val="19"/>
+        </w:rPr>
+        <w:t xml:space="preserve"> == this) // no need to check if it collides with itself</w:t>
       </w:r>
     </w:p>
     <w:p>
@@ -20880,7 +22808,27 @@
           <w:sz w:val="19"/>
           <w:szCs w:val="19"/>
         </w:rPr>
-        <w:t xml:space="preserve">            if (Vector2.Distance(poolBall.position, position) &lt; radius * 2)</w:t>
+        <w:t xml:space="preserve">            if (Vector2.Distance(</w:t>
+      </w:r>
+      <w:proofErr w:type="spellStart"/>
+      <w:r>
+        <w:rPr>
+          <w:rFonts w:ascii="Cascadia Mono" w:hAnsi="Cascadia Mono" w:cs="Cascadia Mono"/>
+          <w:color w:val="000000"/>
+          <w:sz w:val="19"/>
+          <w:szCs w:val="19"/>
+        </w:rPr>
+        <w:t>poolBall.position</w:t>
+      </w:r>
+      <w:proofErr w:type="spellEnd"/>
+      <w:r>
+        <w:rPr>
+          <w:rFonts w:ascii="Cascadia Mono" w:hAnsi="Cascadia Mono" w:cs="Cascadia Mono"/>
+          <w:color w:val="000000"/>
+          <w:sz w:val="19"/>
+          <w:szCs w:val="19"/>
+        </w:rPr>
+        <w:t>, position) &lt; radius * 2)</w:t>
       </w:r>
     </w:p>
     <w:p>
@@ -20949,7 +22897,27 @@
           <w:sz w:val="19"/>
           <w:szCs w:val="19"/>
         </w:rPr>
-        <w:t xml:space="preserve">                poolBall.velocity = Vector2.Zero;</w:t>
+        <w:t xml:space="preserve">                </w:t>
+      </w:r>
+      <w:proofErr w:type="spellStart"/>
+      <w:r>
+        <w:rPr>
+          <w:rFonts w:ascii="Cascadia Mono" w:hAnsi="Cascadia Mono" w:cs="Cascadia Mono"/>
+          <w:color w:val="000000"/>
+          <w:sz w:val="19"/>
+          <w:szCs w:val="19"/>
+        </w:rPr>
+        <w:t>poolBall.velocity</w:t>
+      </w:r>
+      <w:proofErr w:type="spellEnd"/>
+      <w:r>
+        <w:rPr>
+          <w:rFonts w:ascii="Cascadia Mono" w:hAnsi="Cascadia Mono" w:cs="Cascadia Mono"/>
+          <w:color w:val="000000"/>
+          <w:sz w:val="19"/>
+          <w:szCs w:val="19"/>
+        </w:rPr>
+        <w:t xml:space="preserve"> = Vector2.Zero;</w:t>
       </w:r>
     </w:p>
     <w:p>
@@ -21255,49 +23223,28 @@
       </w:pPr>
     </w:p>
     <w:p>
+      <w:bookmarkStart w:id="56" w:name="_Toc169167537"/>
+      <w:bookmarkStart w:id="57" w:name="_Toc179443483"/>
+      <w:bookmarkStart w:id="58" w:name="_Toc179444803"/>
+    </w:p>
+    <w:p/>
+    <w:p/>
+    <w:p>
       <w:pPr>
         <w:pStyle w:val="Heading2"/>
         <w:rPr>
           <w:color w:val="0070C0"/>
         </w:rPr>
       </w:pPr>
-      <w:bookmarkStart w:id="51" w:name="_Toc169167536"/>
-      <w:bookmarkStart w:id="52" w:name="_Toc179443482"/>
-      <w:bookmarkStart w:id="53" w:name="_Toc179444802"/>
-      <w:r>
-        <w:rPr>
-          <w:color w:val="0070C0"/>
-        </w:rPr>
-        <w:t>Iterative development process</w:t>
-      </w:r>
-      <w:bookmarkEnd w:id="51"/>
-      <w:bookmarkEnd w:id="52"/>
-      <w:bookmarkEnd w:id="53"/>
-    </w:p>
-    <w:p>
-      <w:pPr>
-        <w:pStyle w:val="FirstDraft"/>
-      </w:pPr>
-    </w:p>
-    <w:p>
-      <w:pPr>
-        <w:pStyle w:val="Heading2"/>
-        <w:rPr>
-          <w:color w:val="0070C0"/>
-        </w:rPr>
-      </w:pPr>
-      <w:bookmarkStart w:id="54" w:name="_Toc169167537"/>
-      <w:bookmarkStart w:id="55" w:name="_Toc179443483"/>
-      <w:bookmarkStart w:id="56" w:name="_Toc179444803"/>
       <w:r>
         <w:rPr>
           <w:color w:val="0070C0"/>
         </w:rPr>
         <w:t>Testing to inform development</w:t>
       </w:r>
-      <w:bookmarkEnd w:id="54"/>
-      <w:bookmarkEnd w:id="55"/>
       <w:bookmarkEnd w:id="56"/>
+      <w:bookmarkEnd w:id="57"/>
+      <w:bookmarkEnd w:id="58"/>
     </w:p>
     <w:p>
       <w:pPr>
@@ -21314,137 +23261,137 @@
           <w:szCs w:val="24"/>
         </w:rPr>
       </w:pPr>
-      <w:bookmarkStart w:id="57" w:name="_Toc169167543"/>
-      <w:bookmarkStart w:id="58" w:name="_Toc179443484"/>
-      <w:bookmarkStart w:id="59" w:name="_Toc179444804"/>
+      <w:bookmarkStart w:id="59" w:name="_Toc169167543"/>
+      <w:bookmarkStart w:id="60" w:name="_Toc179443484"/>
+      <w:bookmarkStart w:id="61" w:name="_Toc179444804"/>
       <w:r>
         <w:rPr>
           <w:color w:val="0070C0"/>
         </w:rPr>
         <w:t>Evaluation</w:t>
       </w:r>
-      <w:bookmarkEnd w:id="57"/>
-      <w:bookmarkEnd w:id="58"/>
       <w:bookmarkEnd w:id="59"/>
-    </w:p>
-    <w:p>
-      <w:pPr>
-        <w:pStyle w:val="Heading2"/>
-        <w:rPr>
-          <w:color w:val="0070C0"/>
-        </w:rPr>
-      </w:pPr>
-      <w:bookmarkStart w:id="60" w:name="_Toc169167544"/>
-      <w:bookmarkStart w:id="61" w:name="_Toc179443485"/>
-      <w:bookmarkStart w:id="62" w:name="_Toc179444805"/>
-      <w:r>
-        <w:rPr>
-          <w:color w:val="0070C0"/>
-        </w:rPr>
-        <w:t>Testing to inform evaluation</w:t>
-      </w:r>
       <w:bookmarkEnd w:id="60"/>
       <w:bookmarkEnd w:id="61"/>
+    </w:p>
+    <w:p>
+      <w:pPr>
+        <w:pStyle w:val="Heading2"/>
+        <w:rPr>
+          <w:color w:val="0070C0"/>
+        </w:rPr>
+      </w:pPr>
+      <w:bookmarkStart w:id="62" w:name="_Toc169167544"/>
+      <w:bookmarkStart w:id="63" w:name="_Toc179443485"/>
+      <w:bookmarkStart w:id="64" w:name="_Toc179444805"/>
+      <w:r>
+        <w:rPr>
+          <w:color w:val="0070C0"/>
+        </w:rPr>
+        <w:t>Testing to inform evaluation</w:t>
+      </w:r>
       <w:bookmarkEnd w:id="62"/>
-    </w:p>
-    <w:p>
-      <w:pPr>
-        <w:rPr>
-          <w:color w:val="0070C0"/>
-        </w:rPr>
-      </w:pPr>
-    </w:p>
-    <w:p>
-      <w:pPr>
-        <w:pStyle w:val="Heading2"/>
-        <w:rPr>
-          <w:color w:val="0070C0"/>
-        </w:rPr>
-      </w:pPr>
-      <w:bookmarkStart w:id="63" w:name="_Toc169167545"/>
-      <w:bookmarkStart w:id="64" w:name="_Toc179443486"/>
-      <w:bookmarkStart w:id="65" w:name="_Toc179444806"/>
-      <w:r>
-        <w:rPr>
-          <w:color w:val="0070C0"/>
-        </w:rPr>
-        <w:t>Success of the solution</w:t>
-      </w:r>
       <w:bookmarkEnd w:id="63"/>
       <w:bookmarkEnd w:id="64"/>
+    </w:p>
+    <w:p>
+      <w:pPr>
+        <w:rPr>
+          <w:color w:val="0070C0"/>
+        </w:rPr>
+      </w:pPr>
+    </w:p>
+    <w:p>
+      <w:pPr>
+        <w:pStyle w:val="Heading2"/>
+        <w:rPr>
+          <w:color w:val="0070C0"/>
+        </w:rPr>
+      </w:pPr>
+      <w:bookmarkStart w:id="65" w:name="_Toc169167545"/>
+      <w:bookmarkStart w:id="66" w:name="_Toc179443486"/>
+      <w:bookmarkStart w:id="67" w:name="_Toc179444806"/>
+      <w:r>
+        <w:rPr>
+          <w:color w:val="0070C0"/>
+        </w:rPr>
+        <w:t>Success of the solution</w:t>
+      </w:r>
       <w:bookmarkEnd w:id="65"/>
-    </w:p>
-    <w:p>
-      <w:pPr>
-        <w:rPr>
-          <w:color w:val="0070C0"/>
-        </w:rPr>
-      </w:pPr>
-    </w:p>
-    <w:p>
-      <w:pPr>
-        <w:pStyle w:val="Heading2"/>
-        <w:rPr>
-          <w:color w:val="0070C0"/>
-        </w:rPr>
-      </w:pPr>
-      <w:bookmarkStart w:id="66" w:name="_Toc169167546"/>
-      <w:bookmarkStart w:id="67" w:name="_Toc179443487"/>
-      <w:bookmarkStart w:id="68" w:name="_Toc179444807"/>
-      <w:r>
-        <w:rPr>
-          <w:color w:val="0070C0"/>
-        </w:rPr>
-        <w:t>Describe the final product</w:t>
-      </w:r>
       <w:bookmarkEnd w:id="66"/>
       <w:bookmarkEnd w:id="67"/>
+    </w:p>
+    <w:p>
+      <w:pPr>
+        <w:rPr>
+          <w:color w:val="0070C0"/>
+        </w:rPr>
+      </w:pPr>
+    </w:p>
+    <w:p>
+      <w:pPr>
+        <w:pStyle w:val="Heading2"/>
+        <w:rPr>
+          <w:color w:val="0070C0"/>
+        </w:rPr>
+      </w:pPr>
+      <w:bookmarkStart w:id="68" w:name="_Toc169167546"/>
+      <w:bookmarkStart w:id="69" w:name="_Toc179443487"/>
+      <w:bookmarkStart w:id="70" w:name="_Toc179444807"/>
+      <w:r>
+        <w:rPr>
+          <w:color w:val="0070C0"/>
+        </w:rPr>
+        <w:t>Describe the final product</w:t>
+      </w:r>
       <w:bookmarkEnd w:id="68"/>
-    </w:p>
-    <w:p>
-      <w:pPr>
-        <w:rPr>
-          <w:color w:val="0070C0"/>
-        </w:rPr>
-      </w:pPr>
-    </w:p>
-    <w:p>
-      <w:pPr>
-        <w:pStyle w:val="Heading2"/>
-        <w:rPr>
-          <w:color w:val="0070C0"/>
-        </w:rPr>
-      </w:pPr>
-      <w:bookmarkStart w:id="69" w:name="_Toc169167547"/>
-      <w:bookmarkStart w:id="70" w:name="_Toc179443488"/>
-      <w:bookmarkStart w:id="71" w:name="_Toc179444808"/>
-      <w:r>
-        <w:rPr>
-          <w:color w:val="0070C0"/>
-        </w:rPr>
-        <w:t>Maintenance and development</w:t>
-      </w:r>
       <w:bookmarkEnd w:id="69"/>
       <w:bookmarkEnd w:id="70"/>
+    </w:p>
+    <w:p>
+      <w:pPr>
+        <w:rPr>
+          <w:color w:val="0070C0"/>
+        </w:rPr>
+      </w:pPr>
+    </w:p>
+    <w:p>
+      <w:pPr>
+        <w:pStyle w:val="Heading2"/>
+        <w:rPr>
+          <w:color w:val="0070C0"/>
+        </w:rPr>
+      </w:pPr>
+      <w:bookmarkStart w:id="71" w:name="_Toc169167547"/>
+      <w:bookmarkStart w:id="72" w:name="_Toc179443488"/>
+      <w:bookmarkStart w:id="73" w:name="_Toc179444808"/>
+      <w:r>
+        <w:rPr>
+          <w:color w:val="0070C0"/>
+        </w:rPr>
+        <w:t>Maintenance and development</w:t>
+      </w:r>
       <w:bookmarkEnd w:id="71"/>
-    </w:p>
-    <w:p>
-      <w:pPr>
-        <w:pStyle w:val="Heading1"/>
-        <w:rPr>
-          <w:color w:val="0070C0"/>
-        </w:rPr>
-      </w:pPr>
-      <w:bookmarkStart w:id="72" w:name="_Toc179443489"/>
-      <w:bookmarkStart w:id="73" w:name="_Toc179444809"/>
-      <w:r>
-        <w:rPr>
-          <w:color w:val="0070C0"/>
-        </w:rPr>
-        <w:t>Bibliography</w:t>
-      </w:r>
       <w:bookmarkEnd w:id="72"/>
       <w:bookmarkEnd w:id="73"/>
+    </w:p>
+    <w:p>
+      <w:pPr>
+        <w:pStyle w:val="Heading1"/>
+        <w:rPr>
+          <w:color w:val="0070C0"/>
+        </w:rPr>
+      </w:pPr>
+      <w:bookmarkStart w:id="74" w:name="_Toc179443489"/>
+      <w:bookmarkStart w:id="75" w:name="_Toc179444809"/>
+      <w:r>
+        <w:rPr>
+          <w:color w:val="0070C0"/>
+        </w:rPr>
+        <w:t>Bibliography</w:t>
+      </w:r>
+      <w:bookmarkEnd w:id="74"/>
+      <w:bookmarkEnd w:id="75"/>
     </w:p>
     <w:p>
       <w:pPr>
@@ -21576,8 +23523,13 @@
           <w:numId w:val="2"/>
         </w:numPr>
       </w:pPr>
-      <w:r>
-        <w:t>PhET Collision Lab (</w:t>
+      <w:proofErr w:type="spellStart"/>
+      <w:r>
+        <w:t>PhET</w:t>
+      </w:r>
+      <w:proofErr w:type="spellEnd"/>
+      <w:r>
+        <w:t xml:space="preserve"> Collision Lab (</w:t>
       </w:r>
       <w:hyperlink r:id="rId29" w:history="1">
         <w:r>
@@ -21590,6 +23542,41 @@
       <w:r>
         <w:t>)</w:t>
       </w:r>
+    </w:p>
+    <w:p>
+      <w:pPr>
+        <w:pStyle w:val="FirstDraft"/>
+        <w:numPr>
+          <w:ilvl w:val="0"/>
+          <w:numId w:val="2"/>
+        </w:numPr>
+      </w:pPr>
+      <w:r>
+        <w:t xml:space="preserve">Colorado State University </w:t>
+      </w:r>
+      <w:r>
+        <w:t>Billiards (</w:t>
+      </w:r>
+      <w:hyperlink r:id="rId30" w:history="1">
+        <w:r>
+          <w:rPr>
+            <w:rStyle w:val="Hyperlink"/>
+          </w:rPr>
+          <w:t>https://billiards.colostate.edu/</w:t>
+        </w:r>
+      </w:hyperlink>
+      <w:r>
+        <w:t>)</w:t>
+      </w:r>
+    </w:p>
+    <w:p>
+      <w:pPr>
+        <w:pStyle w:val="FirstDraft"/>
+        <w:numPr>
+          <w:ilvl w:val="0"/>
+          <w:numId w:val="2"/>
+        </w:numPr>
+      </w:pPr>
     </w:p>
     <w:sectPr>
       <w:type w:val="continuous"/>
@@ -23555,6 +25542,92 @@
     </w:lvl>
   </w:abstractNum>
   <w:abstractNum w:abstractNumId="17" w15:restartNumberingAfterBreak="0">
+    <w:nsid w:val="664D7636"/>
+    <w:multiLevelType w:val="hybridMultilevel"/>
+    <w:tmpl w:val="7A1E49D6"/>
+    <w:lvl w:ilvl="0" w:tplc="0809000F">
+      <w:start w:val="1"/>
+      <w:numFmt w:val="decimal"/>
+      <w:lvlText w:val="%1."/>
+      <w:lvlJc w:val="left"/>
+      <w:pPr>
+        <w:ind w:left="720" w:hanging="360"/>
+      </w:pPr>
+    </w:lvl>
+    <w:lvl w:ilvl="1" w:tplc="08090019" w:tentative="1">
+      <w:start w:val="1"/>
+      <w:numFmt w:val="lowerLetter"/>
+      <w:lvlText w:val="%2."/>
+      <w:lvlJc w:val="left"/>
+      <w:pPr>
+        <w:ind w:left="1440" w:hanging="360"/>
+      </w:pPr>
+    </w:lvl>
+    <w:lvl w:ilvl="2" w:tplc="0809001B" w:tentative="1">
+      <w:start w:val="1"/>
+      <w:numFmt w:val="lowerRoman"/>
+      <w:lvlText w:val="%3."/>
+      <w:lvlJc w:val="right"/>
+      <w:pPr>
+        <w:ind w:left="2160" w:hanging="180"/>
+      </w:pPr>
+    </w:lvl>
+    <w:lvl w:ilvl="3" w:tplc="0809000F" w:tentative="1">
+      <w:start w:val="1"/>
+      <w:numFmt w:val="decimal"/>
+      <w:lvlText w:val="%4."/>
+      <w:lvlJc w:val="left"/>
+      <w:pPr>
+        <w:ind w:left="2880" w:hanging="360"/>
+      </w:pPr>
+    </w:lvl>
+    <w:lvl w:ilvl="4" w:tplc="08090019" w:tentative="1">
+      <w:start w:val="1"/>
+      <w:numFmt w:val="lowerLetter"/>
+      <w:lvlText w:val="%5."/>
+      <w:lvlJc w:val="left"/>
+      <w:pPr>
+        <w:ind w:left="3600" w:hanging="360"/>
+      </w:pPr>
+    </w:lvl>
+    <w:lvl w:ilvl="5" w:tplc="0809001B" w:tentative="1">
+      <w:start w:val="1"/>
+      <w:numFmt w:val="lowerRoman"/>
+      <w:lvlText w:val="%6."/>
+      <w:lvlJc w:val="right"/>
+      <w:pPr>
+        <w:ind w:left="4320" w:hanging="180"/>
+      </w:pPr>
+    </w:lvl>
+    <w:lvl w:ilvl="6" w:tplc="0809000F" w:tentative="1">
+      <w:start w:val="1"/>
+      <w:numFmt w:val="decimal"/>
+      <w:lvlText w:val="%7."/>
+      <w:lvlJc w:val="left"/>
+      <w:pPr>
+        <w:ind w:left="5040" w:hanging="360"/>
+      </w:pPr>
+    </w:lvl>
+    <w:lvl w:ilvl="7" w:tplc="08090019" w:tentative="1">
+      <w:start w:val="1"/>
+      <w:numFmt w:val="lowerLetter"/>
+      <w:lvlText w:val="%8."/>
+      <w:lvlJc w:val="left"/>
+      <w:pPr>
+        <w:ind w:left="5760" w:hanging="360"/>
+      </w:pPr>
+    </w:lvl>
+    <w:lvl w:ilvl="8" w:tplc="0809001B" w:tentative="1">
+      <w:start w:val="1"/>
+      <w:numFmt w:val="lowerRoman"/>
+      <w:lvlText w:val="%9."/>
+      <w:lvlJc w:val="right"/>
+      <w:pPr>
+        <w:ind w:left="6480" w:hanging="180"/>
+      </w:pPr>
+    </w:lvl>
+  </w:abstractNum>
+  <w:abstractNum w:abstractNumId="18" w15:restartNumberingAfterBreak="0">
     <w:nsid w:val="6A662129"/>
     <w:multiLevelType w:val="hybridMultilevel"/>
     <w:tmpl w:val="28D00BE2"/>
@@ -23667,7 +25740,7 @@
       </w:rPr>
     </w:lvl>
   </w:abstractNum>
-  <w:abstractNum w:abstractNumId="18" w15:restartNumberingAfterBreak="0">
+  <w:abstractNum w:abstractNumId="19" w15:restartNumberingAfterBreak="0">
     <w:nsid w:val="6F596D94"/>
     <w:multiLevelType w:val="hybridMultilevel"/>
     <w:tmpl w:val="AFB66AFC"/>
@@ -23780,7 +25853,7 @@
       </w:rPr>
     </w:lvl>
   </w:abstractNum>
-  <w:abstractNum w:abstractNumId="19" w15:restartNumberingAfterBreak="0">
+  <w:abstractNum w:abstractNumId="20" w15:restartNumberingAfterBreak="0">
     <w:nsid w:val="73851785"/>
     <w:multiLevelType w:val="hybridMultilevel"/>
     <w:tmpl w:val="D840A5F6"/>
@@ -23893,7 +25966,7 @@
       </w:rPr>
     </w:lvl>
   </w:abstractNum>
-  <w:abstractNum w:abstractNumId="20" w15:restartNumberingAfterBreak="0">
+  <w:abstractNum w:abstractNumId="21" w15:restartNumberingAfterBreak="0">
     <w:nsid w:val="78C86B87"/>
     <w:multiLevelType w:val="hybridMultilevel"/>
     <w:tmpl w:val="D55E218A"/>
@@ -24006,7 +26079,7 @@
       </w:rPr>
     </w:lvl>
   </w:abstractNum>
-  <w:abstractNum w:abstractNumId="21" w15:restartNumberingAfterBreak="0">
+  <w:abstractNum w:abstractNumId="22" w15:restartNumberingAfterBreak="0">
     <w:nsid w:val="7C5112C2"/>
     <w:multiLevelType w:val="hybridMultilevel"/>
     <w:tmpl w:val="6CC41944"/>
@@ -24099,10 +26172,10 @@
     </w:lvl>
   </w:abstractNum>
   <w:num w:numId="1">
-    <w:abstractNumId w:val="18"/>
+    <w:abstractNumId w:val="19"/>
   </w:num>
   <w:num w:numId="2">
-    <w:abstractNumId w:val="19"/>
+    <w:abstractNumId w:val="20"/>
   </w:num>
   <w:num w:numId="3">
     <w:abstractNumId w:val="13"/>
@@ -24120,10 +26193,10 @@
     <w:abstractNumId w:val="8"/>
   </w:num>
   <w:num w:numId="8">
-    <w:abstractNumId w:val="21"/>
+    <w:abstractNumId w:val="22"/>
   </w:num>
   <w:num w:numId="9">
-    <w:abstractNumId w:val="20"/>
+    <w:abstractNumId w:val="21"/>
   </w:num>
   <w:num w:numId="10">
     <w:abstractNumId w:val="16"/>
@@ -24147,7 +26220,7 @@
     <w:abstractNumId w:val="0"/>
   </w:num>
   <w:num w:numId="17">
-    <w:abstractNumId w:val="17"/>
+    <w:abstractNumId w:val="18"/>
   </w:num>
   <w:num w:numId="18">
     <w:abstractNumId w:val="2"/>
@@ -24163,6 +26236,9 @@
   </w:num>
   <w:num w:numId="22">
     <w:abstractNumId w:val="11"/>
+  </w:num>
+  <w:num w:numId="23">
+    <w:abstractNumId w:val="17"/>
   </w:num>
   <w:numIdMacAtCleanup w:val="18"/>
 </w:numbering>
@@ -25786,6 +27862,7 @@
     <w:sig w:usb0="E0002EFF" w:usb1="C000785B" w:usb2="00000009" w:usb3="00000000" w:csb0="000001FF" w:csb1="00000000"/>
   </w:font>
   <w:font w:name="Cascadia Mono">
+    <w:altName w:val="Segoe UI Symbol"/>
     <w:panose1 w:val="020B0609020000020004"/>
     <w:charset w:val="00"/>
     <w:family w:val="modern"/>
@@ -25835,6 +27912,7 @@
     <w:rsid w:val="00315279"/>
     <w:rsid w:val="00714723"/>
     <w:rsid w:val="00791B5D"/>
+    <w:rsid w:val="008421AB"/>
     <w:rsid w:val="009E3087"/>
     <w:rsid w:val="009E724D"/>
     <w:rsid w:val="00BE2D7D"/>

</xml_diff>

<commit_message>
Added docstrings to some methods, changed folder/class tree
</commit_message>
<xml_diff>
--- a/(use this one) Computer Science Programming Project.docx
+++ b/(use this one) Computer Science Programming Project.docx
@@ -19957,13 +19957,7 @@
         </w:numPr>
       </w:pPr>
       <w:r>
-        <w:t>E</w:t>
-      </w:r>
-      <w:r>
-        <w:t>xpan</w:t>
-      </w:r>
-      <w:r>
-        <w:t>ding</w:t>
+        <w:t>Completing the environment</w:t>
       </w:r>
       <w:r>
         <w:t xml:space="preserve">. This iteration </w:t>
@@ -19987,7 +19981,10 @@
         <w:t xml:space="preserve"> </w:t>
       </w:r>
       <w:r>
-        <w:t>to make the game resemble a game of pool</w:t>
+        <w:t xml:space="preserve">to </w:t>
+      </w:r>
+      <w:r>
+        <w:t>fill out the match environment</w:t>
       </w:r>
       <w:r>
         <w:t>.</w:t>
@@ -19997,6 +19994,39 @@
       </w:r>
       <w:r>
         <w:t>ensure that the game is fully functioning after each addition.</w:t>
+      </w:r>
+      <w:r>
+        <w:t xml:space="preserve"> Note that this iteration won’t produce a fully-functioning game of pool, only </w:t>
+      </w:r>
+      <w:r>
+        <w:t>the environment of a</w:t>
+      </w:r>
+      <w:r>
+        <w:t xml:space="preserve"> pool </w:t>
+      </w:r>
+      <w:r>
+        <w:t>game.</w:t>
+      </w:r>
+    </w:p>
+    <w:p>
+      <w:pPr>
+        <w:pStyle w:val="FirstDraft"/>
+        <w:numPr>
+          <w:ilvl w:val="0"/>
+          <w:numId w:val="23"/>
+        </w:numPr>
+      </w:pPr>
+      <w:r>
+        <w:t xml:space="preserve">Completing </w:t>
+      </w:r>
+      <w:r>
+        <w:t xml:space="preserve">the game loop. This iteration will build upon the previous one to </w:t>
+      </w:r>
+      <w:r>
+        <w:t>add multiple players, turns, and win conditions to make the game fully playable. This should be one of the shorter iterations</w:t>
+      </w:r>
+      <w:r>
+        <w:t xml:space="preserve"> (given that only some simple logic is needed), but it is integral nonetheless.</w:t>
       </w:r>
     </w:p>
     <w:p>
@@ -20058,6 +20088,9 @@
     <w:p>
       <w:pPr>
         <w:pStyle w:val="Heading3"/>
+        <w:rPr>
+          <w:color w:val="0070C0"/>
+        </w:rPr>
       </w:pPr>
       <w:r>
         <w:rPr>
@@ -20093,6 +20126,20 @@
     </w:p>
     <w:p>
       <w:pPr>
+        <w:pStyle w:val="Heading4"/>
+        <w:rPr>
+          <w:color w:val="0070C0"/>
+        </w:rPr>
+      </w:pPr>
+      <w:r>
+        <w:rPr>
+          <w:color w:val="0070C0"/>
+        </w:rPr>
+        <w:t>Environment</w:t>
+      </w:r>
+    </w:p>
+    <w:p>
+      <w:pPr>
         <w:pStyle w:val="FirstDraft"/>
       </w:pPr>
       <w:r>
@@ -20234,16 +20281,47 @@
     </w:p>
     <w:p>
       <w:pPr>
+        <w:pStyle w:val="Heading4"/>
+      </w:pPr>
+      <w:r>
+        <w:rPr>
+          <w:color w:val="0070C0"/>
+        </w:rPr>
+        <w:t>Pool ball</w:t>
+      </w:r>
+      <w:r>
+        <w:rPr>
+          <w:color w:val="0070C0"/>
+        </w:rPr>
+        <w:t xml:space="preserve"> and its </w:t>
+      </w:r>
+      <w:proofErr w:type="spellStart"/>
+      <w:r>
+        <w:rPr>
+          <w:color w:val="0070C0"/>
+        </w:rPr>
+        <w:t>superclasses</w:t>
+      </w:r>
+      <w:proofErr w:type="spellEnd"/>
+    </w:p>
+    <w:p>
+      <w:pPr>
         <w:pStyle w:val="FirstDraft"/>
       </w:pPr>
       <w:r>
-        <w:t>Once that was implemented,</w:t>
-      </w:r>
-      <w:r>
-        <w:t xml:space="preserve"> I moved onto </w:t>
-      </w:r>
-      <w:r>
-        <w:t xml:space="preserve">rendering a pool ball. I started </w:t>
+        <w:t xml:space="preserve">Before making a </w:t>
+      </w:r>
+      <w:r>
+        <w:t>PoolBall class, I needed to make sure my files were set up nicely</w:t>
+      </w:r>
+      <w:r>
+        <w:t xml:space="preserve"> so that files could be added or found easier.</w:t>
+      </w:r>
+      <w:r>
+        <w:t xml:space="preserve"> </w:t>
+      </w:r>
+      <w:r>
+        <w:t xml:space="preserve">I started </w:t>
       </w:r>
       <w:r>
         <w:t xml:space="preserve">by creating a folder </w:t>
@@ -20886,11 +20964,22 @@
         <w:t>)</w:t>
       </w:r>
       <w:r>
-        <w:t xml:space="preserve">, so I removed the Rectangle </w:t>
+        <w:t xml:space="preserve">, so I removed </w:t>
+      </w:r>
+      <w:r>
+        <w:t xml:space="preserve">the </w:t>
       </w:r>
       <w:proofErr w:type="spellStart"/>
       <w:r>
-        <w:t>ObjectType</w:t>
+        <w:t>enum</w:t>
+      </w:r>
+      <w:proofErr w:type="spellEnd"/>
+      <w:r>
+        <w:t xml:space="preserve"> </w:t>
+      </w:r>
+      <w:proofErr w:type="spellStart"/>
+      <w:r>
+        <w:t>alltogether</w:t>
       </w:r>
       <w:proofErr w:type="spellEnd"/>
       <w:r>
@@ -21443,10 +21532,33 @@
     </w:p>
     <w:p>
       <w:pPr>
+        <w:pStyle w:val="Heading4"/>
+        <w:rPr>
+          <w:color w:val="0070C0"/>
+        </w:rPr>
+      </w:pPr>
+      <w:r>
+        <w:rPr>
+          <w:color w:val="0070C0"/>
+        </w:rPr>
+        <w:t>Cue ball</w:t>
+      </w:r>
+    </w:p>
+    <w:p>
+      <w:pPr>
         <w:pStyle w:val="FirstDraft"/>
       </w:pPr>
       <w:r>
-        <w:t xml:space="preserve">Moving onto the CueBall class, it inherits </w:t>
+        <w:t>The</w:t>
+      </w:r>
+      <w:r>
+        <w:t xml:space="preserve"> CueBall class</w:t>
+      </w:r>
+      <w:r>
+        <w:t xml:space="preserve"> </w:t>
+      </w:r>
+      <w:r>
+        <w:t xml:space="preserve">inherits </w:t>
       </w:r>
       <w:r>
         <w:t xml:space="preserve">from PoolBall but also has </w:t>
@@ -21742,22 +21854,22 @@
     </w:p>
     <w:p>
       <w:pPr>
+        <w:pStyle w:val="Heading4"/>
+        <w:rPr>
+          <w:color w:val="0070C0"/>
+        </w:rPr>
+      </w:pPr>
+      <w:r>
+        <w:rPr>
+          <w:color w:val="0070C0"/>
+        </w:rPr>
+        <w:t>Friction</w:t>
+      </w:r>
+    </w:p>
+    <w:p>
+      <w:pPr>
         <w:pStyle w:val="FirstDraft"/>
       </w:pPr>
-      <w:r>
-        <w:t>S</w:t>
-      </w:r>
-      <w:r>
-        <w:t xml:space="preserve">ince that is all implemented, it’s time to add friction to all </w:t>
-      </w:r>
-      <w:proofErr w:type="spellStart"/>
-      <w:r>
-        <w:t>PoolBalls</w:t>
-      </w:r>
-      <w:proofErr w:type="spellEnd"/>
-      <w:r>
-        <w:t xml:space="preserve">. </w:t>
-      </w:r>
       <w:r>
         <w:t xml:space="preserve">For simplicity, we will always consider </w:t>
       </w:r>
@@ -22105,11 +22217,73 @@
     </w:p>
     <w:p>
       <w:pPr>
-        <w:pStyle w:val="Notes"/>
-      </w:pPr>
-      <w:r>
-        <w:t>[NOTE: change friction in the code to work as above]</w:t>
-      </w:r>
+        <w:pStyle w:val="FirstDraft"/>
+      </w:pPr>
+    </w:p>
+    <w:p>
+      <w:pPr>
+        <w:pStyle w:val="FirstDraft"/>
+      </w:pPr>
+    </w:p>
+    <w:p>
+      <w:pPr>
+        <w:pStyle w:val="FirstDraft"/>
+      </w:pPr>
+    </w:p>
+    <w:p>
+      <w:pPr>
+        <w:pStyle w:val="FirstDraft"/>
+      </w:pPr>
+    </w:p>
+    <w:p>
+      <w:pPr>
+        <w:pStyle w:val="FirstDraft"/>
+      </w:pPr>
+    </w:p>
+    <w:p>
+      <w:pPr>
+        <w:pStyle w:val="FirstDraft"/>
+      </w:pPr>
+    </w:p>
+    <w:p>
+      <w:pPr>
+        <w:pStyle w:val="FirstDraft"/>
+      </w:pPr>
+    </w:p>
+    <w:p>
+      <w:pPr>
+        <w:pStyle w:val="FirstDraft"/>
+      </w:pPr>
+    </w:p>
+    <w:p>
+      <w:pPr>
+        <w:pStyle w:val="FirstDraft"/>
+      </w:pPr>
+    </w:p>
+    <w:p>
+      <w:pPr>
+        <w:pStyle w:val="FirstDraft"/>
+      </w:pPr>
+    </w:p>
+    <w:p>
+      <w:pPr>
+        <w:pStyle w:val="FirstDraft"/>
+      </w:pPr>
+    </w:p>
+    <w:p>
+      <w:pPr>
+        <w:pStyle w:val="FirstDraft"/>
+      </w:pPr>
+    </w:p>
+    <w:p>
+      <w:pPr>
+        <w:pStyle w:val="FirstDraft"/>
+      </w:pPr>
+    </w:p>
+    <w:p>
+      <w:pPr>
+        <w:pStyle w:val="FirstDraft"/>
+      </w:pPr>
     </w:p>
     <w:bookmarkStart w:id="55" w:name="_MON_1794910664"/>
     <w:bookmarkEnd w:id="55"/>
@@ -22138,7 +22312,7 @@
           <v:shape id="_x0000_i1025" type="#_x0000_t75" style="width:451pt;height:677.9pt" o:ole="">
             <v:imagedata r:id="rId21" o:title=""/>
           </v:shape>
-          <o:OLEObject Type="Embed" ProgID="Word.OpenDocumentText.12" ShapeID="_x0000_i1025" DrawAspect="Content" ObjectID="_1796106633" r:id="rId22"/>
+          <o:OLEObject Type="Embed" ProgID="Word.OpenDocumentText.12" ShapeID="_x0000_i1025" DrawAspect="Content" ObjectID="_1796119221" r:id="rId22"/>
         </w:object>
       </w:r>
     </w:p>
@@ -22163,6 +22337,31 @@
         <w:rPr>
           <w:color w:val="0070C0"/>
         </w:rPr>
+        <w:lastRenderedPageBreak/>
+        <w:t>[</w:t>
+      </w:r>
+      <w:r>
+        <w:rPr>
+          <w:color w:val="0070C0"/>
+        </w:rPr>
+        <w:t>TODO</w:t>
+      </w:r>
+      <w:r>
+        <w:rPr>
+          <w:color w:val="0070C0"/>
+        </w:rPr>
+        <w:t>]</w:t>
+      </w:r>
+      <w:r>
+        <w:rPr>
+          <w:color w:val="0070C0"/>
+        </w:rPr>
+        <w:t xml:space="preserve"> </w:t>
+      </w:r>
+      <w:r>
+        <w:rPr>
+          <w:color w:val="0070C0"/>
+        </w:rPr>
         <w:t>1</w:t>
       </w:r>
       <w:r>
@@ -22179,6 +22378,420 @@
         <w:t xml:space="preserve"> iteration review</w:t>
       </w:r>
     </w:p>
+    <w:p>
+      <w:pPr>
+        <w:pStyle w:val="Heading3"/>
+        <w:rPr>
+          <w:color w:val="0070C0"/>
+        </w:rPr>
+      </w:pPr>
+      <w:r>
+        <w:rPr>
+          <w:color w:val="0070C0"/>
+        </w:rPr>
+        <w:t>2</w:t>
+      </w:r>
+      <w:r>
+        <w:rPr>
+          <w:color w:val="0070C0"/>
+          <w:vertAlign w:val="superscript"/>
+        </w:rPr>
+        <w:t>nd</w:t>
+      </w:r>
+      <w:r>
+        <w:rPr>
+          <w:color w:val="0070C0"/>
+        </w:rPr>
+        <w:t xml:space="preserve"> iteration</w:t>
+      </w:r>
+    </w:p>
+    <w:p>
+      <w:pPr>
+        <w:pStyle w:val="Notes"/>
+      </w:pPr>
+      <w:r>
+        <w:t>[features, not in order of addition]:</w:t>
+      </w:r>
+    </w:p>
+    <w:p>
+      <w:pPr>
+        <w:pStyle w:val="Notes"/>
+        <w:numPr>
+          <w:ilvl w:val="0"/>
+          <w:numId w:val="24"/>
+        </w:numPr>
+      </w:pPr>
+      <w:r>
+        <w:t>Added all collisions</w:t>
+      </w:r>
+      <w:r>
+        <w:t xml:space="preserve"> (other than edge-of-screen ones)</w:t>
+      </w:r>
+      <w:r>
+        <w:t>, PoolBall colliding with:</w:t>
+      </w:r>
+    </w:p>
+    <w:p>
+      <w:pPr>
+        <w:pStyle w:val="Notes"/>
+        <w:numPr>
+          <w:ilvl w:val="1"/>
+          <w:numId w:val="24"/>
+        </w:numPr>
+      </w:pPr>
+      <w:r>
+        <w:t>PoolBall</w:t>
+      </w:r>
+    </w:p>
+    <w:p>
+      <w:pPr>
+        <w:pStyle w:val="Notes"/>
+        <w:numPr>
+          <w:ilvl w:val="1"/>
+          <w:numId w:val="24"/>
+        </w:numPr>
+      </w:pPr>
+      <w:r>
+        <w:t>Cushions</w:t>
+      </w:r>
+    </w:p>
+    <w:p>
+      <w:pPr>
+        <w:pStyle w:val="Notes"/>
+        <w:numPr>
+          <w:ilvl w:val="1"/>
+          <w:numId w:val="24"/>
+        </w:numPr>
+      </w:pPr>
+      <w:r>
+        <w:t>Pockets</w:t>
+      </w:r>
+    </w:p>
+    <w:p>
+      <w:pPr>
+        <w:pStyle w:val="Notes"/>
+        <w:numPr>
+          <w:ilvl w:val="0"/>
+          <w:numId w:val="24"/>
+        </w:numPr>
+      </w:pPr>
+      <w:r>
+        <w:t>Added pockets and potting balls</w:t>
+      </w:r>
+    </w:p>
+    <w:p>
+      <w:pPr>
+        <w:pStyle w:val="Notes"/>
+        <w:numPr>
+          <w:ilvl w:val="0"/>
+          <w:numId w:val="24"/>
+        </w:numPr>
+      </w:pPr>
+      <w:r>
+        <w:t xml:space="preserve">Added re-spawning the cue ball [in the </w:t>
+      </w:r>
+      <w:r>
+        <w:t>baulk line area</w:t>
+      </w:r>
+      <w:r>
+        <w:t>]</w:t>
+      </w:r>
+    </w:p>
+    <w:p>
+      <w:pPr>
+        <w:pStyle w:val="Notes"/>
+        <w:numPr>
+          <w:ilvl w:val="0"/>
+          <w:numId w:val="24"/>
+        </w:numPr>
+      </w:pPr>
+      <w:r>
+        <w:t>Completed the</w:t>
+      </w:r>
+      <w:r>
+        <w:t xml:space="preserve"> pool</w:t>
+      </w:r>
+      <w:r>
+        <w:t xml:space="preserve"> tabl</w:t>
+      </w:r>
+      <w:r>
+        <w:t xml:space="preserve">e by adding pockets, more balls, and </w:t>
+      </w:r>
+    </w:p>
+    <w:p>
+      <w:pPr>
+        <w:pStyle w:val="Notes"/>
+        <w:numPr>
+          <w:ilvl w:val="0"/>
+          <w:numId w:val="24"/>
+        </w:numPr>
+      </w:pPr>
+      <w:r>
+        <w:t>Added</w:t>
+      </w:r>
+      <w:r>
+        <w:t xml:space="preserve"> </w:t>
+      </w:r>
+      <w:r>
+        <w:t>.png sprites</w:t>
+      </w:r>
+    </w:p>
+    <w:p>
+      <w:pPr>
+        <w:pStyle w:val="Notes"/>
+        <w:numPr>
+          <w:ilvl w:val="1"/>
+          <w:numId w:val="24"/>
+        </w:numPr>
+      </w:pPr>
+      <w:r>
+        <w:t>Replaced them with generated ones</w:t>
+      </w:r>
+      <w:r>
+        <w:t xml:space="preserve"> to avoid scale issues later on with variable resolutions</w:t>
+      </w:r>
+    </w:p>
+    <w:p>
+      <w:pPr>
+        <w:pStyle w:val="Notes"/>
+        <w:numPr>
+          <w:ilvl w:val="1"/>
+          <w:numId w:val="24"/>
+        </w:numPr>
+      </w:pPr>
+      <w:r>
+        <w:t xml:space="preserve">Chose not to use solid/stripes, instead used red/yellow since they wouldn’t look strange </w:t>
+      </w:r>
+      <w:r>
+        <w:t>when rolling.</w:t>
+      </w:r>
+    </w:p>
+    <w:p>
+      <w:pPr>
+        <w:pStyle w:val="Notes"/>
+        <w:numPr>
+          <w:ilvl w:val="2"/>
+          <w:numId w:val="24"/>
+        </w:numPr>
+      </w:pPr>
+      <w:r>
+        <w:t>Red/yellow are not only used frequently in pool, but they also contrast heavily so can be differentiated by most people</w:t>
+      </w:r>
+    </w:p>
+    <w:p>
+      <w:pPr>
+        <w:pStyle w:val="Notes"/>
+        <w:numPr>
+          <w:ilvl w:val="0"/>
+          <w:numId w:val="24"/>
+        </w:numPr>
+      </w:pPr>
+      <w:r>
+        <w:t>Added screens</w:t>
+      </w:r>
+      <w:r>
+        <w:t xml:space="preserve"> with a Screen class and its subclasses</w:t>
+      </w:r>
+    </w:p>
+    <w:p>
+      <w:pPr>
+        <w:pStyle w:val="Notes"/>
+        <w:numPr>
+          <w:ilvl w:val="1"/>
+          <w:numId w:val="24"/>
+        </w:numPr>
+      </w:pPr>
+      <w:r>
+        <w:t>Initially used different Game inheritors, switched to a screen manager</w:t>
+      </w:r>
+    </w:p>
+    <w:p>
+      <w:pPr>
+        <w:pStyle w:val="Notes"/>
+        <w:numPr>
+          <w:ilvl w:val="0"/>
+          <w:numId w:val="24"/>
+        </w:numPr>
+      </w:pPr>
+      <w:r>
+        <w:t>Added UI using Myra</w:t>
+      </w:r>
+    </w:p>
+    <w:p>
+      <w:pPr>
+        <w:pStyle w:val="Notes"/>
+        <w:numPr>
+          <w:ilvl w:val="0"/>
+          <w:numId w:val="24"/>
+        </w:numPr>
+      </w:pPr>
+      <w:r>
+        <w:t>Re-worked friction</w:t>
+      </w:r>
+    </w:p>
+    <w:p>
+      <w:pPr>
+        <w:pStyle w:val="Notes"/>
+        <w:numPr>
+          <w:ilvl w:val="0"/>
+          <w:numId w:val="24"/>
+        </w:numPr>
+      </w:pPr>
+      <w:r>
+        <w:t>Removed CollideObject, added CircleSprite</w:t>
+      </w:r>
+    </w:p>
+    <w:p>
+      <w:pPr>
+        <w:pStyle w:val="Heading3"/>
+        <w:rPr>
+          <w:color w:val="0070C0"/>
+        </w:rPr>
+      </w:pPr>
+      <w:r>
+        <w:rPr>
+          <w:color w:val="0070C0"/>
+        </w:rPr>
+        <w:t>2</w:t>
+      </w:r>
+      <w:r>
+        <w:rPr>
+          <w:color w:val="0070C0"/>
+          <w:vertAlign w:val="superscript"/>
+        </w:rPr>
+        <w:t>nd</w:t>
+      </w:r>
+      <w:r>
+        <w:rPr>
+          <w:color w:val="0070C0"/>
+        </w:rPr>
+        <w:t xml:space="preserve"> </w:t>
+      </w:r>
+      <w:r>
+        <w:rPr>
+          <w:color w:val="0070C0"/>
+        </w:rPr>
+        <w:t>iteration review</w:t>
+      </w:r>
+    </w:p>
+    <w:p>
+      <w:pPr>
+        <w:pStyle w:val="Heading3"/>
+        <w:rPr>
+          <w:color w:val="0070C0"/>
+        </w:rPr>
+      </w:pPr>
+      <w:r>
+        <w:rPr>
+          <w:color w:val="0070C0"/>
+        </w:rPr>
+        <w:t>3</w:t>
+      </w:r>
+      <w:r>
+        <w:rPr>
+          <w:color w:val="0070C0"/>
+          <w:vertAlign w:val="superscript"/>
+        </w:rPr>
+        <w:t>rd</w:t>
+      </w:r>
+      <w:r>
+        <w:rPr>
+          <w:color w:val="0070C0"/>
+        </w:rPr>
+        <w:t xml:space="preserve"> iteration</w:t>
+      </w:r>
+    </w:p>
+    <w:p>
+      <w:pPr>
+        <w:pStyle w:val="Heading3"/>
+        <w:rPr>
+          <w:color w:val="0070C0"/>
+        </w:rPr>
+      </w:pPr>
+      <w:r>
+        <w:rPr>
+          <w:color w:val="0070C0"/>
+        </w:rPr>
+        <w:t>3</w:t>
+      </w:r>
+      <w:r>
+        <w:rPr>
+          <w:color w:val="0070C0"/>
+          <w:vertAlign w:val="superscript"/>
+        </w:rPr>
+        <w:t>rd</w:t>
+      </w:r>
+      <w:r>
+        <w:rPr>
+          <w:color w:val="0070C0"/>
+        </w:rPr>
+        <w:t xml:space="preserve"> </w:t>
+      </w:r>
+      <w:r>
+        <w:rPr>
+          <w:color w:val="0070C0"/>
+        </w:rPr>
+        <w:t>iteration review</w:t>
+      </w:r>
+    </w:p>
+    <w:p>
+      <w:pPr>
+        <w:pStyle w:val="Heading3"/>
+        <w:rPr>
+          <w:color w:val="0070C0"/>
+        </w:rPr>
+      </w:pPr>
+      <w:r>
+        <w:rPr>
+          <w:color w:val="0070C0"/>
+        </w:rPr>
+        <w:t>4</w:t>
+      </w:r>
+      <w:r>
+        <w:rPr>
+          <w:color w:val="0070C0"/>
+          <w:vertAlign w:val="superscript"/>
+        </w:rPr>
+        <w:t>th</w:t>
+      </w:r>
+      <w:r>
+        <w:rPr>
+          <w:color w:val="0070C0"/>
+        </w:rPr>
+        <w:t xml:space="preserve"> iteration</w:t>
+      </w:r>
+    </w:p>
+    <w:p>
+      <w:pPr>
+        <w:pStyle w:val="Heading3"/>
+        <w:rPr>
+          <w:color w:val="0070C0"/>
+        </w:rPr>
+      </w:pPr>
+      <w:r>
+        <w:rPr>
+          <w:color w:val="0070C0"/>
+        </w:rPr>
+        <w:t>4</w:t>
+      </w:r>
+      <w:r>
+        <w:rPr>
+          <w:color w:val="0070C0"/>
+          <w:vertAlign w:val="superscript"/>
+        </w:rPr>
+        <w:t>th</w:t>
+      </w:r>
+      <w:r>
+        <w:rPr>
+          <w:color w:val="0070C0"/>
+        </w:rPr>
+        <w:t xml:space="preserve"> iteration review</w:t>
+      </w:r>
+    </w:p>
+    <w:p/>
+    <w:p/>
+    <w:p/>
+    <w:p/>
     <w:p>
       <w:pPr>
         <w:pStyle w:val="Heading2"/>
@@ -22515,6 +23128,7 @@
         <w:pStyle w:val="Notes"/>
       </w:pPr>
       <w:r>
+        <w:lastRenderedPageBreak/>
         <w:t xml:space="preserve">I started by </w:t>
       </w:r>
       <w:r>
@@ -23240,6 +23854,7 @@
         <w:rPr>
           <w:color w:val="0070C0"/>
         </w:rPr>
+        <w:lastRenderedPageBreak/>
         <w:t>Testing to inform development</w:t>
       </w:r>
       <w:bookmarkEnd w:id="56"/>
@@ -23929,6 +24544,119 @@
     </w:lvl>
   </w:abstractNum>
   <w:abstractNum w:abstractNumId="2" w15:restartNumberingAfterBreak="0">
+    <w:nsid w:val="083C1E93"/>
+    <w:multiLevelType w:val="hybridMultilevel"/>
+    <w:tmpl w:val="6C86D1C4"/>
+    <w:lvl w:ilvl="0" w:tplc="08090001">
+      <w:start w:val="1"/>
+      <w:numFmt w:val="bullet"/>
+      <w:lvlText w:val=""/>
+      <w:lvlJc w:val="left"/>
+      <w:pPr>
+        <w:ind w:left="720" w:hanging="360"/>
+      </w:pPr>
+      <w:rPr>
+        <w:rFonts w:ascii="Symbol" w:hAnsi="Symbol" w:hint="default"/>
+      </w:rPr>
+    </w:lvl>
+    <w:lvl w:ilvl="1" w:tplc="08090003">
+      <w:start w:val="1"/>
+      <w:numFmt w:val="bullet"/>
+      <w:lvlText w:val="o"/>
+      <w:lvlJc w:val="left"/>
+      <w:pPr>
+        <w:ind w:left="1440" w:hanging="360"/>
+      </w:pPr>
+      <w:rPr>
+        <w:rFonts w:ascii="Courier New" w:hAnsi="Courier New" w:cs="Courier New" w:hint="default"/>
+      </w:rPr>
+    </w:lvl>
+    <w:lvl w:ilvl="2" w:tplc="08090005">
+      <w:start w:val="1"/>
+      <w:numFmt w:val="bullet"/>
+      <w:lvlText w:val=""/>
+      <w:lvlJc w:val="left"/>
+      <w:pPr>
+        <w:ind w:left="2160" w:hanging="360"/>
+      </w:pPr>
+      <w:rPr>
+        <w:rFonts w:ascii="Wingdings" w:hAnsi="Wingdings" w:hint="default"/>
+      </w:rPr>
+    </w:lvl>
+    <w:lvl w:ilvl="3" w:tplc="08090001" w:tentative="1">
+      <w:start w:val="1"/>
+      <w:numFmt w:val="bullet"/>
+      <w:lvlText w:val=""/>
+      <w:lvlJc w:val="left"/>
+      <w:pPr>
+        <w:ind w:left="2880" w:hanging="360"/>
+      </w:pPr>
+      <w:rPr>
+        <w:rFonts w:ascii="Symbol" w:hAnsi="Symbol" w:hint="default"/>
+      </w:rPr>
+    </w:lvl>
+    <w:lvl w:ilvl="4" w:tplc="08090003" w:tentative="1">
+      <w:start w:val="1"/>
+      <w:numFmt w:val="bullet"/>
+      <w:lvlText w:val="o"/>
+      <w:lvlJc w:val="left"/>
+      <w:pPr>
+        <w:ind w:left="3600" w:hanging="360"/>
+      </w:pPr>
+      <w:rPr>
+        <w:rFonts w:ascii="Courier New" w:hAnsi="Courier New" w:cs="Courier New" w:hint="default"/>
+      </w:rPr>
+    </w:lvl>
+    <w:lvl w:ilvl="5" w:tplc="08090005" w:tentative="1">
+      <w:start w:val="1"/>
+      <w:numFmt w:val="bullet"/>
+      <w:lvlText w:val=""/>
+      <w:lvlJc w:val="left"/>
+      <w:pPr>
+        <w:ind w:left="4320" w:hanging="360"/>
+      </w:pPr>
+      <w:rPr>
+        <w:rFonts w:ascii="Wingdings" w:hAnsi="Wingdings" w:hint="default"/>
+      </w:rPr>
+    </w:lvl>
+    <w:lvl w:ilvl="6" w:tplc="08090001" w:tentative="1">
+      <w:start w:val="1"/>
+      <w:numFmt w:val="bullet"/>
+      <w:lvlText w:val=""/>
+      <w:lvlJc w:val="left"/>
+      <w:pPr>
+        <w:ind w:left="5040" w:hanging="360"/>
+      </w:pPr>
+      <w:rPr>
+        <w:rFonts w:ascii="Symbol" w:hAnsi="Symbol" w:hint="default"/>
+      </w:rPr>
+    </w:lvl>
+    <w:lvl w:ilvl="7" w:tplc="08090003" w:tentative="1">
+      <w:start w:val="1"/>
+      <w:numFmt w:val="bullet"/>
+      <w:lvlText w:val="o"/>
+      <w:lvlJc w:val="left"/>
+      <w:pPr>
+        <w:ind w:left="5760" w:hanging="360"/>
+      </w:pPr>
+      <w:rPr>
+        <w:rFonts w:ascii="Courier New" w:hAnsi="Courier New" w:cs="Courier New" w:hint="default"/>
+      </w:rPr>
+    </w:lvl>
+    <w:lvl w:ilvl="8" w:tplc="08090005" w:tentative="1">
+      <w:start w:val="1"/>
+      <w:numFmt w:val="bullet"/>
+      <w:lvlText w:val=""/>
+      <w:lvlJc w:val="left"/>
+      <w:pPr>
+        <w:ind w:left="6480" w:hanging="360"/>
+      </w:pPr>
+      <w:rPr>
+        <w:rFonts w:ascii="Wingdings" w:hAnsi="Wingdings" w:hint="default"/>
+      </w:rPr>
+    </w:lvl>
+  </w:abstractNum>
+  <w:abstractNum w:abstractNumId="3" w15:restartNumberingAfterBreak="0">
     <w:nsid w:val="097045B5"/>
     <w:multiLevelType w:val="hybridMultilevel"/>
     <w:tmpl w:val="DD3A9516"/>
@@ -24041,7 +24769,7 @@
       </w:rPr>
     </w:lvl>
   </w:abstractNum>
-  <w:abstractNum w:abstractNumId="3" w15:restartNumberingAfterBreak="0">
+  <w:abstractNum w:abstractNumId="4" w15:restartNumberingAfterBreak="0">
     <w:nsid w:val="0CBD702C"/>
     <w:multiLevelType w:val="hybridMultilevel"/>
     <w:tmpl w:val="46BC0F32"/>
@@ -24127,7 +24855,7 @@
       </w:pPr>
     </w:lvl>
   </w:abstractNum>
-  <w:abstractNum w:abstractNumId="4" w15:restartNumberingAfterBreak="0">
+  <w:abstractNum w:abstractNumId="5" w15:restartNumberingAfterBreak="0">
     <w:nsid w:val="0E3254E9"/>
     <w:multiLevelType w:val="hybridMultilevel"/>
     <w:tmpl w:val="78667F8C"/>
@@ -24213,7 +24941,7 @@
       </w:pPr>
     </w:lvl>
   </w:abstractNum>
-  <w:abstractNum w:abstractNumId="5" w15:restartNumberingAfterBreak="0">
+  <w:abstractNum w:abstractNumId="6" w15:restartNumberingAfterBreak="0">
     <w:nsid w:val="13D92441"/>
     <w:multiLevelType w:val="hybridMultilevel"/>
     <w:tmpl w:val="377AB1E4"/>
@@ -24326,7 +25054,7 @@
       </w:rPr>
     </w:lvl>
   </w:abstractNum>
-  <w:abstractNum w:abstractNumId="6" w15:restartNumberingAfterBreak="0">
+  <w:abstractNum w:abstractNumId="7" w15:restartNumberingAfterBreak="0">
     <w:nsid w:val="154D62F4"/>
     <w:multiLevelType w:val="hybridMultilevel"/>
     <w:tmpl w:val="012E80C2"/>
@@ -24439,7 +25167,7 @@
       </w:rPr>
     </w:lvl>
   </w:abstractNum>
-  <w:abstractNum w:abstractNumId="7" w15:restartNumberingAfterBreak="0">
+  <w:abstractNum w:abstractNumId="8" w15:restartNumberingAfterBreak="0">
     <w:nsid w:val="2A1A5EBB"/>
     <w:multiLevelType w:val="hybridMultilevel"/>
     <w:tmpl w:val="CBE8FA9C"/>
@@ -24552,7 +25280,7 @@
       </w:rPr>
     </w:lvl>
   </w:abstractNum>
-  <w:abstractNum w:abstractNumId="8" w15:restartNumberingAfterBreak="0">
+  <w:abstractNum w:abstractNumId="9" w15:restartNumberingAfterBreak="0">
     <w:nsid w:val="3C08520E"/>
     <w:multiLevelType w:val="hybridMultilevel"/>
     <w:tmpl w:val="59FC73EE"/>
@@ -24638,7 +25366,7 @@
       </w:pPr>
     </w:lvl>
   </w:abstractNum>
-  <w:abstractNum w:abstractNumId="9" w15:restartNumberingAfterBreak="0">
+  <w:abstractNum w:abstractNumId="10" w15:restartNumberingAfterBreak="0">
     <w:nsid w:val="3F5B54F0"/>
     <w:multiLevelType w:val="hybridMultilevel"/>
     <w:tmpl w:val="6A92CF9C"/>
@@ -24751,7 +25479,7 @@
       </w:rPr>
     </w:lvl>
   </w:abstractNum>
-  <w:abstractNum w:abstractNumId="10" w15:restartNumberingAfterBreak="0">
+  <w:abstractNum w:abstractNumId="11" w15:restartNumberingAfterBreak="0">
     <w:nsid w:val="44163EDE"/>
     <w:multiLevelType w:val="hybridMultilevel"/>
     <w:tmpl w:val="A2F6488C"/>
@@ -24864,7 +25592,7 @@
       </w:rPr>
     </w:lvl>
   </w:abstractNum>
-  <w:abstractNum w:abstractNumId="11" w15:restartNumberingAfterBreak="0">
+  <w:abstractNum w:abstractNumId="12" w15:restartNumberingAfterBreak="0">
     <w:nsid w:val="465610E0"/>
     <w:multiLevelType w:val="hybridMultilevel"/>
     <w:tmpl w:val="5E90581C"/>
@@ -24976,7 +25704,7 @@
       </w:rPr>
     </w:lvl>
   </w:abstractNum>
-  <w:abstractNum w:abstractNumId="12" w15:restartNumberingAfterBreak="0">
+  <w:abstractNum w:abstractNumId="13" w15:restartNumberingAfterBreak="0">
     <w:nsid w:val="49BF6510"/>
     <w:multiLevelType w:val="hybridMultilevel"/>
     <w:tmpl w:val="E192207A"/>
@@ -25089,7 +25817,7 @@
       </w:rPr>
     </w:lvl>
   </w:abstractNum>
-  <w:abstractNum w:abstractNumId="13" w15:restartNumberingAfterBreak="0">
+  <w:abstractNum w:abstractNumId="14" w15:restartNumberingAfterBreak="0">
     <w:nsid w:val="4ED05351"/>
     <w:multiLevelType w:val="hybridMultilevel"/>
     <w:tmpl w:val="22626A7A"/>
@@ -25202,7 +25930,7 @@
       </w:rPr>
     </w:lvl>
   </w:abstractNum>
-  <w:abstractNum w:abstractNumId="14" w15:restartNumberingAfterBreak="0">
+  <w:abstractNum w:abstractNumId="15" w15:restartNumberingAfterBreak="0">
     <w:nsid w:val="4F06648C"/>
     <w:multiLevelType w:val="hybridMultilevel"/>
     <w:tmpl w:val="44027A30"/>
@@ -25315,7 +26043,7 @@
       </w:rPr>
     </w:lvl>
   </w:abstractNum>
-  <w:abstractNum w:abstractNumId="15" w15:restartNumberingAfterBreak="0">
+  <w:abstractNum w:abstractNumId="16" w15:restartNumberingAfterBreak="0">
     <w:nsid w:val="4FE1365D"/>
     <w:multiLevelType w:val="hybridMultilevel"/>
     <w:tmpl w:val="154AFC16"/>
@@ -25428,7 +26156,7 @@
       </w:rPr>
     </w:lvl>
   </w:abstractNum>
-  <w:abstractNum w:abstractNumId="16" w15:restartNumberingAfterBreak="0">
+  <w:abstractNum w:abstractNumId="17" w15:restartNumberingAfterBreak="0">
     <w:nsid w:val="52D91F6F"/>
     <w:multiLevelType w:val="hybridMultilevel"/>
     <w:tmpl w:val="26645488"/>
@@ -25541,7 +26269,7 @@
       </w:rPr>
     </w:lvl>
   </w:abstractNum>
-  <w:abstractNum w:abstractNumId="17" w15:restartNumberingAfterBreak="0">
+  <w:abstractNum w:abstractNumId="18" w15:restartNumberingAfterBreak="0">
     <w:nsid w:val="664D7636"/>
     <w:multiLevelType w:val="hybridMultilevel"/>
     <w:tmpl w:val="7A1E49D6"/>
@@ -25627,7 +26355,7 @@
       </w:pPr>
     </w:lvl>
   </w:abstractNum>
-  <w:abstractNum w:abstractNumId="18" w15:restartNumberingAfterBreak="0">
+  <w:abstractNum w:abstractNumId="19" w15:restartNumberingAfterBreak="0">
     <w:nsid w:val="6A662129"/>
     <w:multiLevelType w:val="hybridMultilevel"/>
     <w:tmpl w:val="28D00BE2"/>
@@ -25740,7 +26468,7 @@
       </w:rPr>
     </w:lvl>
   </w:abstractNum>
-  <w:abstractNum w:abstractNumId="19" w15:restartNumberingAfterBreak="0">
+  <w:abstractNum w:abstractNumId="20" w15:restartNumberingAfterBreak="0">
     <w:nsid w:val="6F596D94"/>
     <w:multiLevelType w:val="hybridMultilevel"/>
     <w:tmpl w:val="AFB66AFC"/>
@@ -25853,7 +26581,7 @@
       </w:rPr>
     </w:lvl>
   </w:abstractNum>
-  <w:abstractNum w:abstractNumId="20" w15:restartNumberingAfterBreak="0">
+  <w:abstractNum w:abstractNumId="21" w15:restartNumberingAfterBreak="0">
     <w:nsid w:val="73851785"/>
     <w:multiLevelType w:val="hybridMultilevel"/>
     <w:tmpl w:val="D840A5F6"/>
@@ -25966,7 +26694,7 @@
       </w:rPr>
     </w:lvl>
   </w:abstractNum>
-  <w:abstractNum w:abstractNumId="21" w15:restartNumberingAfterBreak="0">
+  <w:abstractNum w:abstractNumId="22" w15:restartNumberingAfterBreak="0">
     <w:nsid w:val="78C86B87"/>
     <w:multiLevelType w:val="hybridMultilevel"/>
     <w:tmpl w:val="D55E218A"/>
@@ -26079,7 +26807,7 @@
       </w:rPr>
     </w:lvl>
   </w:abstractNum>
-  <w:abstractNum w:abstractNumId="22" w15:restartNumberingAfterBreak="0">
+  <w:abstractNum w:abstractNumId="23" w15:restartNumberingAfterBreak="0">
     <w:nsid w:val="7C5112C2"/>
     <w:multiLevelType w:val="hybridMultilevel"/>
     <w:tmpl w:val="6CC41944"/>
@@ -26172,73 +26900,76 @@
     </w:lvl>
   </w:abstractNum>
   <w:num w:numId="1">
-    <w:abstractNumId w:val="19"/>
+    <w:abstractNumId w:val="20"/>
   </w:num>
   <w:num w:numId="2">
-    <w:abstractNumId w:val="20"/>
+    <w:abstractNumId w:val="21"/>
   </w:num>
   <w:num w:numId="3">
+    <w:abstractNumId w:val="14"/>
+  </w:num>
+  <w:num w:numId="4">
+    <w:abstractNumId w:val="11"/>
+  </w:num>
+  <w:num w:numId="5">
     <w:abstractNumId w:val="13"/>
   </w:num>
-  <w:num w:numId="4">
-    <w:abstractNumId w:val="10"/>
-  </w:num>
-  <w:num w:numId="5">
-    <w:abstractNumId w:val="12"/>
-  </w:num>
   <w:num w:numId="6">
-    <w:abstractNumId w:val="4"/>
+    <w:abstractNumId w:val="5"/>
   </w:num>
   <w:num w:numId="7">
-    <w:abstractNumId w:val="8"/>
+    <w:abstractNumId w:val="9"/>
   </w:num>
   <w:num w:numId="8">
+    <w:abstractNumId w:val="23"/>
+  </w:num>
+  <w:num w:numId="9">
     <w:abstractNumId w:val="22"/>
   </w:num>
-  <w:num w:numId="9">
-    <w:abstractNumId w:val="21"/>
+  <w:num w:numId="10">
+    <w:abstractNumId w:val="17"/>
   </w:num>
-  <w:num w:numId="10">
+  <w:num w:numId="11">
     <w:abstractNumId w:val="16"/>
   </w:num>
-  <w:num w:numId="11">
-    <w:abstractNumId w:val="15"/>
-  </w:num>
   <w:num w:numId="12">
-    <w:abstractNumId w:val="6"/>
+    <w:abstractNumId w:val="7"/>
   </w:num>
   <w:num w:numId="13">
-    <w:abstractNumId w:val="5"/>
+    <w:abstractNumId w:val="6"/>
   </w:num>
   <w:num w:numId="14">
     <w:abstractNumId w:val="1"/>
   </w:num>
   <w:num w:numId="15">
-    <w:abstractNumId w:val="9"/>
+    <w:abstractNumId w:val="10"/>
   </w:num>
   <w:num w:numId="16">
     <w:abstractNumId w:val="0"/>
   </w:num>
   <w:num w:numId="17">
+    <w:abstractNumId w:val="19"/>
+  </w:num>
+  <w:num w:numId="18">
+    <w:abstractNumId w:val="3"/>
+  </w:num>
+  <w:num w:numId="19">
+    <w:abstractNumId w:val="8"/>
+  </w:num>
+  <w:num w:numId="20">
+    <w:abstractNumId w:val="15"/>
+  </w:num>
+  <w:num w:numId="21">
+    <w:abstractNumId w:val="4"/>
+  </w:num>
+  <w:num w:numId="22">
+    <w:abstractNumId w:val="12"/>
+  </w:num>
+  <w:num w:numId="23">
     <w:abstractNumId w:val="18"/>
   </w:num>
-  <w:num w:numId="18">
+  <w:num w:numId="24">
     <w:abstractNumId w:val="2"/>
-  </w:num>
-  <w:num w:numId="19">
-    <w:abstractNumId w:val="7"/>
-  </w:num>
-  <w:num w:numId="20">
-    <w:abstractNumId w:val="14"/>
-  </w:num>
-  <w:num w:numId="21">
-    <w:abstractNumId w:val="3"/>
-  </w:num>
-  <w:num w:numId="22">
-    <w:abstractNumId w:val="11"/>
-  </w:num>
-  <w:num w:numId="23">
-    <w:abstractNumId w:val="17"/>
   </w:num>
   <w:numIdMacAtCleanup w:val="18"/>
 </w:numbering>
@@ -27863,7 +28594,6 @@
   </w:font>
   <w:font w:name="Cascadia Mono">
     <w:altName w:val="Segoe UI Symbol"/>
-    <w:panose1 w:val="020B0609020000020004"/>
     <w:charset w:val="00"/>
     <w:family w:val="modern"/>
     <w:pitch w:val="fixed"/>

</xml_diff>